<commit_message>
auth on user service
</commit_message>
<xml_diff>
--- a/Documents/Editable/ListenUp Research Document.docx
+++ b/Documents/Editable/ListenUp Research Document.docx
@@ -255,6 +255,13 @@
     </w:p>
     <w:sdt>
       <w:sdtPr>
+        <w:rPr>
+          <w:rFonts w:asciiTheme="minorHAnsi" w:eastAsiaTheme="minorHAnsi" w:hAnsiTheme="minorHAnsi" w:cstheme="minorBidi"/>
+          <w:color w:val="auto"/>
+          <w:sz w:val="22"/>
+          <w:szCs w:val="22"/>
+          <w:lang w:val="en-CA" w:eastAsia="en-US"/>
+        </w:rPr>
         <w:id w:val="324482433"/>
         <w:docPartObj>
           <w:docPartGallery w:val="Table of Contents"/>
@@ -263,14 +270,9 @@
       </w:sdtPr>
       <w:sdtEndPr>
         <w:rPr>
-          <w:rFonts w:asciiTheme="minorHAnsi" w:eastAsiaTheme="minorHAnsi" w:hAnsiTheme="minorHAnsi" w:cstheme="minorBidi"/>
           <w:b/>
           <w:bCs/>
           <w:noProof/>
-          <w:color w:val="auto"/>
-          <w:sz w:val="22"/>
-          <w:szCs w:val="22"/>
-          <w:lang w:val="en-CA" w:eastAsia="en-US"/>
         </w:rPr>
       </w:sdtEndPr>
       <w:sdtContent>
@@ -303,7 +305,7 @@
           <w:r>
             <w:fldChar w:fldCharType="separate"/>
           </w:r>
-          <w:hyperlink w:anchor="_Toc103668802" w:history="1">
+          <w:hyperlink w:anchor="_Toc104989158" w:history="1">
             <w:r>
               <w:rPr>
                 <w:rStyle w:val="Hyperlink"/>
@@ -330,7 +332,7 @@
                 <w:noProof/>
                 <w:webHidden/>
               </w:rPr>
-              <w:instrText xml:space="preserve"> PAGEREF _Toc103668802 \h </w:instrText>
+              <w:instrText xml:space="preserve"> PAGEREF _Toc104989158 \h </w:instrText>
             </w:r>
             <w:r>
               <w:rPr>
@@ -373,7 +375,7 @@
               <w:lang w:val="en-CA" w:eastAsia="en-CA"/>
             </w:rPr>
           </w:pPr>
-          <w:hyperlink w:anchor="_Toc103668803" w:history="1">
+          <w:hyperlink w:anchor="_Toc104989159" w:history="1">
             <w:r>
               <w:rPr>
                 <w:rStyle w:val="Hyperlink"/>
@@ -400,7 +402,7 @@
                 <w:noProof/>
                 <w:webHidden/>
               </w:rPr>
-              <w:instrText xml:space="preserve"> PAGEREF _Toc103668803 \h </w:instrText>
+              <w:instrText xml:space="preserve"> PAGEREF _Toc104989159 \h </w:instrText>
             </w:r>
             <w:r>
               <w:rPr>
@@ -443,7 +445,7 @@
               <w:lang w:eastAsia="en-CA"/>
             </w:rPr>
           </w:pPr>
-          <w:hyperlink w:anchor="_Toc103668804" w:history="1">
+          <w:hyperlink w:anchor="_Toc104989160" w:history="1">
             <w:r>
               <w:rPr>
                 <w:rStyle w:val="Hyperlink"/>
@@ -471,7 +473,7 @@
                 <w:noProof/>
                 <w:webHidden/>
               </w:rPr>
-              <w:instrText xml:space="preserve"> PAGEREF _Toc103668804 \h </w:instrText>
+              <w:instrText xml:space="preserve"> PAGEREF _Toc104989160 \h </w:instrText>
             </w:r>
             <w:r>
               <w:rPr>
@@ -514,7 +516,7 @@
               <w:lang w:eastAsia="en-CA"/>
             </w:rPr>
           </w:pPr>
-          <w:hyperlink w:anchor="_Toc103668805" w:history="1">
+          <w:hyperlink w:anchor="_Toc104989161" w:history="1">
             <w:r>
               <w:rPr>
                 <w:rStyle w:val="Hyperlink"/>
@@ -542,7 +544,7 @@
                 <w:noProof/>
                 <w:webHidden/>
               </w:rPr>
-              <w:instrText xml:space="preserve"> PAGEREF _Toc103668805 \h </w:instrText>
+              <w:instrText xml:space="preserve"> PAGEREF _Toc104989161 \h </w:instrText>
             </w:r>
             <w:r>
               <w:rPr>
@@ -585,7 +587,7 @@
               <w:lang w:eastAsia="en-CA"/>
             </w:rPr>
           </w:pPr>
-          <w:hyperlink w:anchor="_Toc103668806" w:history="1">
+          <w:hyperlink w:anchor="_Toc104989162" w:history="1">
             <w:r>
               <w:rPr>
                 <w:rStyle w:val="Hyperlink"/>
@@ -613,7 +615,7 @@
                 <w:noProof/>
                 <w:webHidden/>
               </w:rPr>
-              <w:instrText xml:space="preserve"> PAGEREF _Toc103668806 \h </w:instrText>
+              <w:instrText xml:space="preserve"> PAGEREF _Toc104989162 \h </w:instrText>
             </w:r>
             <w:r>
               <w:rPr>
@@ -651,10 +653,12 @@
               <w:tab w:val="right" w:leader="dot" w:pos="9350"/>
             </w:tabs>
             <w:rPr>
+              <w:rFonts w:eastAsiaTheme="minorEastAsia"/>
               <w:noProof/>
+              <w:lang w:eastAsia="en-CA"/>
             </w:rPr>
           </w:pPr>
-          <w:hyperlink w:anchor="_Toc103668807" w:history="1">
+          <w:hyperlink w:anchor="_Toc104989163" w:history="1">
             <w:r>
               <w:rPr>
                 <w:rStyle w:val="Hyperlink"/>
@@ -682,7 +686,7 @@
                 <w:noProof/>
                 <w:webHidden/>
               </w:rPr>
-              <w:instrText xml:space="preserve"> PAGEREF _Toc103668807 \h </w:instrText>
+              <w:instrText xml:space="preserve"> PAGEREF _Toc104989163 \h </w:instrText>
             </w:r>
             <w:r>
               <w:rPr>
@@ -720,10 +724,12 @@
               <w:tab w:val="right" w:leader="dot" w:pos="9350"/>
             </w:tabs>
             <w:rPr>
+              <w:rFonts w:eastAsiaTheme="minorEastAsia"/>
               <w:noProof/>
+              <w:lang w:eastAsia="en-CA"/>
             </w:rPr>
           </w:pPr>
-          <w:hyperlink w:anchor="_Toc103668808" w:history="1">
+          <w:hyperlink w:anchor="_Toc104989164" w:history="1">
             <w:r>
               <w:rPr>
                 <w:rStyle w:val="Hyperlink"/>
@@ -751,7 +757,7 @@
                 <w:noProof/>
                 <w:webHidden/>
               </w:rPr>
-              <w:instrText xml:space="preserve"> PAGEREF _Toc103668808 \h </w:instrText>
+              <w:instrText xml:space="preserve"> PAGEREF _Toc104989164 \h </w:instrText>
             </w:r>
             <w:r>
               <w:rPr>
@@ -789,10 +795,12 @@
               <w:tab w:val="right" w:leader="dot" w:pos="9350"/>
             </w:tabs>
             <w:rPr>
+              <w:rFonts w:eastAsiaTheme="minorEastAsia"/>
               <w:noProof/>
+              <w:lang w:eastAsia="en-CA"/>
             </w:rPr>
           </w:pPr>
-          <w:hyperlink w:anchor="_Toc103668809" w:history="1">
+          <w:hyperlink w:anchor="_Toc104989165" w:history="1">
             <w:r>
               <w:rPr>
                 <w:rStyle w:val="Hyperlink"/>
@@ -820,7 +828,7 @@
                 <w:noProof/>
                 <w:webHidden/>
               </w:rPr>
-              <w:instrText xml:space="preserve"> PAGEREF _Toc103668809 \h </w:instrText>
+              <w:instrText xml:space="preserve"> PAGEREF _Toc104989165 \h </w:instrText>
             </w:r>
             <w:r>
               <w:rPr>
@@ -841,6 +849,1516 @@
                 <w:webHidden/>
               </w:rPr>
               <w:t>4</w:t>
+            </w:r>
+            <w:r>
+              <w:rPr>
+                <w:noProof/>
+                <w:webHidden/>
+              </w:rPr>
+              <w:fldChar w:fldCharType="end"/>
+            </w:r>
+          </w:hyperlink>
+        </w:p>
+        <w:p>
+          <w:pPr>
+            <w:pStyle w:val="TOC2"/>
+            <w:tabs>
+              <w:tab w:val="right" w:leader="dot" w:pos="9350"/>
+            </w:tabs>
+            <w:rPr>
+              <w:rFonts w:eastAsiaTheme="minorEastAsia"/>
+              <w:noProof/>
+              <w:lang w:eastAsia="en-CA"/>
+            </w:rPr>
+          </w:pPr>
+          <w:hyperlink w:anchor="_Toc104989166" w:history="1">
+            <w:r>
+              <w:rPr>
+                <w:rStyle w:val="Hyperlink"/>
+                <w:noProof/>
+                <w:lang w:val="en-US"/>
+              </w:rPr>
+              <w:t>Problem: Quality of the code</w:t>
+            </w:r>
+            <w:r>
+              <w:rPr>
+                <w:noProof/>
+                <w:webHidden/>
+              </w:rPr>
+              <w:tab/>
+            </w:r>
+            <w:r>
+              <w:rPr>
+                <w:noProof/>
+                <w:webHidden/>
+              </w:rPr>
+              <w:fldChar w:fldCharType="begin"/>
+            </w:r>
+            <w:r>
+              <w:rPr>
+                <w:noProof/>
+                <w:webHidden/>
+              </w:rPr>
+              <w:instrText xml:space="preserve"> PAGEREF _Toc104989166 \h </w:instrText>
+            </w:r>
+            <w:r>
+              <w:rPr>
+                <w:noProof/>
+                <w:webHidden/>
+              </w:rPr>
+            </w:r>
+            <w:r>
+              <w:rPr>
+                <w:noProof/>
+                <w:webHidden/>
+              </w:rPr>
+              <w:fldChar w:fldCharType="separate"/>
+            </w:r>
+            <w:r>
+              <w:rPr>
+                <w:noProof/>
+                <w:webHidden/>
+              </w:rPr>
+              <w:t>5</w:t>
+            </w:r>
+            <w:r>
+              <w:rPr>
+                <w:noProof/>
+                <w:webHidden/>
+              </w:rPr>
+              <w:fldChar w:fldCharType="end"/>
+            </w:r>
+          </w:hyperlink>
+        </w:p>
+        <w:p>
+          <w:pPr>
+            <w:pStyle w:val="TOC3"/>
+            <w:tabs>
+              <w:tab w:val="right" w:leader="dot" w:pos="9350"/>
+            </w:tabs>
+            <w:rPr>
+              <w:rFonts w:eastAsiaTheme="minorEastAsia"/>
+              <w:noProof/>
+              <w:lang w:eastAsia="en-CA"/>
+            </w:rPr>
+          </w:pPr>
+          <w:hyperlink w:anchor="_Toc104989167" w:history="1">
+            <w:r>
+              <w:rPr>
+                <w:rStyle w:val="Hyperlink"/>
+                <w:noProof/>
+                <w:lang w:val="en-US"/>
+              </w:rPr>
+              <w:t>Major Question: How to determine quality of code?</w:t>
+            </w:r>
+            <w:r>
+              <w:rPr>
+                <w:noProof/>
+                <w:webHidden/>
+              </w:rPr>
+              <w:tab/>
+            </w:r>
+            <w:r>
+              <w:rPr>
+                <w:noProof/>
+                <w:webHidden/>
+              </w:rPr>
+              <w:fldChar w:fldCharType="begin"/>
+            </w:r>
+            <w:r>
+              <w:rPr>
+                <w:noProof/>
+                <w:webHidden/>
+              </w:rPr>
+              <w:instrText xml:space="preserve"> PAGEREF _Toc104989167 \h </w:instrText>
+            </w:r>
+            <w:r>
+              <w:rPr>
+                <w:noProof/>
+                <w:webHidden/>
+              </w:rPr>
+            </w:r>
+            <w:r>
+              <w:rPr>
+                <w:noProof/>
+                <w:webHidden/>
+              </w:rPr>
+              <w:fldChar w:fldCharType="separate"/>
+            </w:r>
+            <w:r>
+              <w:rPr>
+                <w:noProof/>
+                <w:webHidden/>
+              </w:rPr>
+              <w:t>5</w:t>
+            </w:r>
+            <w:r>
+              <w:rPr>
+                <w:noProof/>
+                <w:webHidden/>
+              </w:rPr>
+              <w:fldChar w:fldCharType="end"/>
+            </w:r>
+          </w:hyperlink>
+        </w:p>
+        <w:p>
+          <w:pPr>
+            <w:pStyle w:val="TOC4"/>
+            <w:tabs>
+              <w:tab w:val="right" w:leader="dot" w:pos="9350"/>
+            </w:tabs>
+            <w:rPr>
+              <w:rFonts w:eastAsiaTheme="minorEastAsia"/>
+              <w:noProof/>
+              <w:lang w:eastAsia="en-CA"/>
+            </w:rPr>
+          </w:pPr>
+          <w:hyperlink w:anchor="_Toc104989168" w:history="1">
+            <w:r>
+              <w:rPr>
+                <w:rStyle w:val="Hyperlink"/>
+                <w:noProof/>
+                <w:lang w:val="en-US"/>
+              </w:rPr>
+              <w:t>Minor Questions</w:t>
+            </w:r>
+            <w:r>
+              <w:rPr>
+                <w:noProof/>
+                <w:webHidden/>
+              </w:rPr>
+              <w:tab/>
+            </w:r>
+            <w:r>
+              <w:rPr>
+                <w:noProof/>
+                <w:webHidden/>
+              </w:rPr>
+              <w:fldChar w:fldCharType="begin"/>
+            </w:r>
+            <w:r>
+              <w:rPr>
+                <w:noProof/>
+                <w:webHidden/>
+              </w:rPr>
+              <w:instrText xml:space="preserve"> PAGEREF _Toc104989168 \h </w:instrText>
+            </w:r>
+            <w:r>
+              <w:rPr>
+                <w:noProof/>
+                <w:webHidden/>
+              </w:rPr>
+            </w:r>
+            <w:r>
+              <w:rPr>
+                <w:noProof/>
+                <w:webHidden/>
+              </w:rPr>
+              <w:fldChar w:fldCharType="separate"/>
+            </w:r>
+            <w:r>
+              <w:rPr>
+                <w:noProof/>
+                <w:webHidden/>
+              </w:rPr>
+              <w:t>5</w:t>
+            </w:r>
+            <w:r>
+              <w:rPr>
+                <w:noProof/>
+                <w:webHidden/>
+              </w:rPr>
+              <w:fldChar w:fldCharType="end"/>
+            </w:r>
+          </w:hyperlink>
+        </w:p>
+        <w:p>
+          <w:pPr>
+            <w:pStyle w:val="TOC5"/>
+            <w:tabs>
+              <w:tab w:val="right" w:leader="dot" w:pos="9350"/>
+            </w:tabs>
+            <w:rPr>
+              <w:rFonts w:eastAsiaTheme="minorEastAsia"/>
+              <w:noProof/>
+              <w:lang w:eastAsia="en-CA"/>
+            </w:rPr>
+          </w:pPr>
+          <w:hyperlink w:anchor="_Toc104989169" w:history="1">
+            <w:r>
+              <w:rPr>
+                <w:rStyle w:val="Hyperlink"/>
+                <w:noProof/>
+                <w:lang w:val="en-US"/>
+              </w:rPr>
+              <w:t>1: What is SonarQube?</w:t>
+            </w:r>
+            <w:r>
+              <w:rPr>
+                <w:noProof/>
+                <w:webHidden/>
+              </w:rPr>
+              <w:tab/>
+            </w:r>
+            <w:r>
+              <w:rPr>
+                <w:noProof/>
+                <w:webHidden/>
+              </w:rPr>
+              <w:fldChar w:fldCharType="begin"/>
+            </w:r>
+            <w:r>
+              <w:rPr>
+                <w:noProof/>
+                <w:webHidden/>
+              </w:rPr>
+              <w:instrText xml:space="preserve"> PAGEREF _Toc104989169 \h </w:instrText>
+            </w:r>
+            <w:r>
+              <w:rPr>
+                <w:noProof/>
+                <w:webHidden/>
+              </w:rPr>
+            </w:r>
+            <w:r>
+              <w:rPr>
+                <w:noProof/>
+                <w:webHidden/>
+              </w:rPr>
+              <w:fldChar w:fldCharType="separate"/>
+            </w:r>
+            <w:r>
+              <w:rPr>
+                <w:noProof/>
+                <w:webHidden/>
+              </w:rPr>
+              <w:t>5</w:t>
+            </w:r>
+            <w:r>
+              <w:rPr>
+                <w:noProof/>
+                <w:webHidden/>
+              </w:rPr>
+              <w:fldChar w:fldCharType="end"/>
+            </w:r>
+          </w:hyperlink>
+        </w:p>
+        <w:p>
+          <w:pPr>
+            <w:pStyle w:val="TOC5"/>
+            <w:tabs>
+              <w:tab w:val="right" w:leader="dot" w:pos="9350"/>
+            </w:tabs>
+            <w:rPr>
+              <w:rFonts w:eastAsiaTheme="minorEastAsia"/>
+              <w:noProof/>
+              <w:lang w:eastAsia="en-CA"/>
+            </w:rPr>
+          </w:pPr>
+          <w:hyperlink w:anchor="_Toc104989170" w:history="1">
+            <w:r>
+              <w:rPr>
+                <w:rStyle w:val="Hyperlink"/>
+                <w:noProof/>
+                <w:lang w:val="en-US"/>
+              </w:rPr>
+              <w:t>2: How to use SonarQube?</w:t>
+            </w:r>
+            <w:r>
+              <w:rPr>
+                <w:noProof/>
+                <w:webHidden/>
+              </w:rPr>
+              <w:tab/>
+            </w:r>
+            <w:r>
+              <w:rPr>
+                <w:noProof/>
+                <w:webHidden/>
+              </w:rPr>
+              <w:fldChar w:fldCharType="begin"/>
+            </w:r>
+            <w:r>
+              <w:rPr>
+                <w:noProof/>
+                <w:webHidden/>
+              </w:rPr>
+              <w:instrText xml:space="preserve"> PAGEREF _Toc104989170 \h </w:instrText>
+            </w:r>
+            <w:r>
+              <w:rPr>
+                <w:noProof/>
+                <w:webHidden/>
+              </w:rPr>
+            </w:r>
+            <w:r>
+              <w:rPr>
+                <w:noProof/>
+                <w:webHidden/>
+              </w:rPr>
+              <w:fldChar w:fldCharType="separate"/>
+            </w:r>
+            <w:r>
+              <w:rPr>
+                <w:noProof/>
+                <w:webHidden/>
+              </w:rPr>
+              <w:t>5</w:t>
+            </w:r>
+            <w:r>
+              <w:rPr>
+                <w:noProof/>
+                <w:webHidden/>
+              </w:rPr>
+              <w:fldChar w:fldCharType="end"/>
+            </w:r>
+          </w:hyperlink>
+        </w:p>
+        <w:p>
+          <w:pPr>
+            <w:pStyle w:val="TOC5"/>
+            <w:tabs>
+              <w:tab w:val="right" w:leader="dot" w:pos="9350"/>
+            </w:tabs>
+            <w:rPr>
+              <w:rFonts w:eastAsiaTheme="minorEastAsia"/>
+              <w:noProof/>
+              <w:lang w:eastAsia="en-CA"/>
+            </w:rPr>
+          </w:pPr>
+          <w:hyperlink w:anchor="_Toc104989171" w:history="1">
+            <w:r>
+              <w:rPr>
+                <w:rStyle w:val="Hyperlink"/>
+                <w:noProof/>
+                <w:lang w:val="en-US"/>
+              </w:rPr>
+              <w:t>3: How to connect SonarQube with git using yaml file?</w:t>
+            </w:r>
+            <w:r>
+              <w:rPr>
+                <w:noProof/>
+                <w:webHidden/>
+              </w:rPr>
+              <w:tab/>
+            </w:r>
+            <w:r>
+              <w:rPr>
+                <w:noProof/>
+                <w:webHidden/>
+              </w:rPr>
+              <w:fldChar w:fldCharType="begin"/>
+            </w:r>
+            <w:r>
+              <w:rPr>
+                <w:noProof/>
+                <w:webHidden/>
+              </w:rPr>
+              <w:instrText xml:space="preserve"> PAGEREF _Toc104989171 \h </w:instrText>
+            </w:r>
+            <w:r>
+              <w:rPr>
+                <w:noProof/>
+                <w:webHidden/>
+              </w:rPr>
+            </w:r>
+            <w:r>
+              <w:rPr>
+                <w:noProof/>
+                <w:webHidden/>
+              </w:rPr>
+              <w:fldChar w:fldCharType="separate"/>
+            </w:r>
+            <w:r>
+              <w:rPr>
+                <w:noProof/>
+                <w:webHidden/>
+              </w:rPr>
+              <w:t>5</w:t>
+            </w:r>
+            <w:r>
+              <w:rPr>
+                <w:noProof/>
+                <w:webHidden/>
+              </w:rPr>
+              <w:fldChar w:fldCharType="end"/>
+            </w:r>
+          </w:hyperlink>
+        </w:p>
+        <w:p>
+          <w:pPr>
+            <w:pStyle w:val="TOC2"/>
+            <w:tabs>
+              <w:tab w:val="right" w:leader="dot" w:pos="9350"/>
+            </w:tabs>
+            <w:rPr>
+              <w:rFonts w:eastAsiaTheme="minorEastAsia"/>
+              <w:noProof/>
+              <w:lang w:eastAsia="en-CA"/>
+            </w:rPr>
+          </w:pPr>
+          <w:hyperlink w:anchor="_Toc104989172" w:history="1">
+            <w:r>
+              <w:rPr>
+                <w:rStyle w:val="Hyperlink"/>
+                <w:noProof/>
+                <w:lang w:val="en-US"/>
+              </w:rPr>
+              <w:t>Problem: Future of this application and improvements it needs</w:t>
+            </w:r>
+            <w:r>
+              <w:rPr>
+                <w:noProof/>
+                <w:webHidden/>
+              </w:rPr>
+              <w:tab/>
+            </w:r>
+            <w:r>
+              <w:rPr>
+                <w:noProof/>
+                <w:webHidden/>
+              </w:rPr>
+              <w:fldChar w:fldCharType="begin"/>
+            </w:r>
+            <w:r>
+              <w:rPr>
+                <w:noProof/>
+                <w:webHidden/>
+              </w:rPr>
+              <w:instrText xml:space="preserve"> PAGEREF _Toc104989172 \h </w:instrText>
+            </w:r>
+            <w:r>
+              <w:rPr>
+                <w:noProof/>
+                <w:webHidden/>
+              </w:rPr>
+            </w:r>
+            <w:r>
+              <w:rPr>
+                <w:noProof/>
+                <w:webHidden/>
+              </w:rPr>
+              <w:fldChar w:fldCharType="separate"/>
+            </w:r>
+            <w:r>
+              <w:rPr>
+                <w:noProof/>
+                <w:webHidden/>
+              </w:rPr>
+              <w:t>6</w:t>
+            </w:r>
+            <w:r>
+              <w:rPr>
+                <w:noProof/>
+                <w:webHidden/>
+              </w:rPr>
+              <w:fldChar w:fldCharType="end"/>
+            </w:r>
+          </w:hyperlink>
+        </w:p>
+        <w:p>
+          <w:pPr>
+            <w:pStyle w:val="TOC3"/>
+            <w:tabs>
+              <w:tab w:val="right" w:leader="dot" w:pos="9350"/>
+            </w:tabs>
+            <w:rPr>
+              <w:rFonts w:eastAsiaTheme="minorEastAsia"/>
+              <w:noProof/>
+              <w:lang w:eastAsia="en-CA"/>
+            </w:rPr>
+          </w:pPr>
+          <w:hyperlink w:anchor="_Toc104989173" w:history="1">
+            <w:r>
+              <w:rPr>
+                <w:rStyle w:val="Hyperlink"/>
+                <w:noProof/>
+                <w:lang w:val="en-US"/>
+              </w:rPr>
+              <w:t>Major Question: What is the future of the application?</w:t>
+            </w:r>
+            <w:r>
+              <w:rPr>
+                <w:noProof/>
+                <w:webHidden/>
+              </w:rPr>
+              <w:tab/>
+            </w:r>
+            <w:r>
+              <w:rPr>
+                <w:noProof/>
+                <w:webHidden/>
+              </w:rPr>
+              <w:fldChar w:fldCharType="begin"/>
+            </w:r>
+            <w:r>
+              <w:rPr>
+                <w:noProof/>
+                <w:webHidden/>
+              </w:rPr>
+              <w:instrText xml:space="preserve"> PAGEREF _Toc104989173 \h </w:instrText>
+            </w:r>
+            <w:r>
+              <w:rPr>
+                <w:noProof/>
+                <w:webHidden/>
+              </w:rPr>
+            </w:r>
+            <w:r>
+              <w:rPr>
+                <w:noProof/>
+                <w:webHidden/>
+              </w:rPr>
+              <w:fldChar w:fldCharType="separate"/>
+            </w:r>
+            <w:r>
+              <w:rPr>
+                <w:noProof/>
+                <w:webHidden/>
+              </w:rPr>
+              <w:t>6</w:t>
+            </w:r>
+            <w:r>
+              <w:rPr>
+                <w:noProof/>
+                <w:webHidden/>
+              </w:rPr>
+              <w:fldChar w:fldCharType="end"/>
+            </w:r>
+          </w:hyperlink>
+        </w:p>
+        <w:p>
+          <w:pPr>
+            <w:pStyle w:val="TOC4"/>
+            <w:tabs>
+              <w:tab w:val="right" w:leader="dot" w:pos="9350"/>
+            </w:tabs>
+            <w:rPr>
+              <w:rFonts w:eastAsiaTheme="minorEastAsia"/>
+              <w:noProof/>
+              <w:lang w:eastAsia="en-CA"/>
+            </w:rPr>
+          </w:pPr>
+          <w:hyperlink w:anchor="_Toc104989174" w:history="1">
+            <w:r>
+              <w:rPr>
+                <w:rStyle w:val="Hyperlink"/>
+                <w:noProof/>
+                <w:lang w:val="en-US"/>
+              </w:rPr>
+              <w:t>Minor Questions</w:t>
+            </w:r>
+            <w:r>
+              <w:rPr>
+                <w:noProof/>
+                <w:webHidden/>
+              </w:rPr>
+              <w:tab/>
+            </w:r>
+            <w:r>
+              <w:rPr>
+                <w:noProof/>
+                <w:webHidden/>
+              </w:rPr>
+              <w:fldChar w:fldCharType="begin"/>
+            </w:r>
+            <w:r>
+              <w:rPr>
+                <w:noProof/>
+                <w:webHidden/>
+              </w:rPr>
+              <w:instrText xml:space="preserve"> PAGEREF _Toc104989174 \h </w:instrText>
+            </w:r>
+            <w:r>
+              <w:rPr>
+                <w:noProof/>
+                <w:webHidden/>
+              </w:rPr>
+            </w:r>
+            <w:r>
+              <w:rPr>
+                <w:noProof/>
+                <w:webHidden/>
+              </w:rPr>
+              <w:fldChar w:fldCharType="separate"/>
+            </w:r>
+            <w:r>
+              <w:rPr>
+                <w:noProof/>
+                <w:webHidden/>
+              </w:rPr>
+              <w:t>6</w:t>
+            </w:r>
+            <w:r>
+              <w:rPr>
+                <w:noProof/>
+                <w:webHidden/>
+              </w:rPr>
+              <w:fldChar w:fldCharType="end"/>
+            </w:r>
+          </w:hyperlink>
+        </w:p>
+        <w:p>
+          <w:pPr>
+            <w:pStyle w:val="TOC5"/>
+            <w:tabs>
+              <w:tab w:val="right" w:leader="dot" w:pos="9350"/>
+            </w:tabs>
+            <w:rPr>
+              <w:rFonts w:eastAsiaTheme="minorEastAsia"/>
+              <w:noProof/>
+              <w:lang w:eastAsia="en-CA"/>
+            </w:rPr>
+          </w:pPr>
+          <w:hyperlink w:anchor="_Toc104989175" w:history="1">
+            <w:r>
+              <w:rPr>
+                <w:rStyle w:val="Hyperlink"/>
+                <w:noProof/>
+                <w:lang w:val="en-US"/>
+              </w:rPr>
+              <w:t>1: How this application is better than its competitor?</w:t>
+            </w:r>
+            <w:r>
+              <w:rPr>
+                <w:noProof/>
+                <w:webHidden/>
+              </w:rPr>
+              <w:tab/>
+            </w:r>
+            <w:r>
+              <w:rPr>
+                <w:noProof/>
+                <w:webHidden/>
+              </w:rPr>
+              <w:fldChar w:fldCharType="begin"/>
+            </w:r>
+            <w:r>
+              <w:rPr>
+                <w:noProof/>
+                <w:webHidden/>
+              </w:rPr>
+              <w:instrText xml:space="preserve"> PAGEREF _Toc104989175 \h </w:instrText>
+            </w:r>
+            <w:r>
+              <w:rPr>
+                <w:noProof/>
+                <w:webHidden/>
+              </w:rPr>
+            </w:r>
+            <w:r>
+              <w:rPr>
+                <w:noProof/>
+                <w:webHidden/>
+              </w:rPr>
+              <w:fldChar w:fldCharType="separate"/>
+            </w:r>
+            <w:r>
+              <w:rPr>
+                <w:noProof/>
+                <w:webHidden/>
+              </w:rPr>
+              <w:t>6</w:t>
+            </w:r>
+            <w:r>
+              <w:rPr>
+                <w:noProof/>
+                <w:webHidden/>
+              </w:rPr>
+              <w:fldChar w:fldCharType="end"/>
+            </w:r>
+          </w:hyperlink>
+        </w:p>
+        <w:p>
+          <w:pPr>
+            <w:pStyle w:val="TOC5"/>
+            <w:tabs>
+              <w:tab w:val="right" w:leader="dot" w:pos="9350"/>
+            </w:tabs>
+            <w:rPr>
+              <w:rFonts w:eastAsiaTheme="minorEastAsia"/>
+              <w:noProof/>
+              <w:lang w:eastAsia="en-CA"/>
+            </w:rPr>
+          </w:pPr>
+          <w:hyperlink w:anchor="_Toc104989176" w:history="1">
+            <w:r>
+              <w:rPr>
+                <w:rStyle w:val="Hyperlink"/>
+                <w:noProof/>
+                <w:lang w:val="en-US"/>
+              </w:rPr>
+              <w:t>2: How can this application be extended?</w:t>
+            </w:r>
+            <w:r>
+              <w:rPr>
+                <w:noProof/>
+                <w:webHidden/>
+              </w:rPr>
+              <w:tab/>
+            </w:r>
+            <w:r>
+              <w:rPr>
+                <w:noProof/>
+                <w:webHidden/>
+              </w:rPr>
+              <w:fldChar w:fldCharType="begin"/>
+            </w:r>
+            <w:r>
+              <w:rPr>
+                <w:noProof/>
+                <w:webHidden/>
+              </w:rPr>
+              <w:instrText xml:space="preserve"> PAGEREF _Toc104989176 \h </w:instrText>
+            </w:r>
+            <w:r>
+              <w:rPr>
+                <w:noProof/>
+                <w:webHidden/>
+              </w:rPr>
+            </w:r>
+            <w:r>
+              <w:rPr>
+                <w:noProof/>
+                <w:webHidden/>
+              </w:rPr>
+              <w:fldChar w:fldCharType="separate"/>
+            </w:r>
+            <w:r>
+              <w:rPr>
+                <w:noProof/>
+                <w:webHidden/>
+              </w:rPr>
+              <w:t>6</w:t>
+            </w:r>
+            <w:r>
+              <w:rPr>
+                <w:noProof/>
+                <w:webHidden/>
+              </w:rPr>
+              <w:fldChar w:fldCharType="end"/>
+            </w:r>
+          </w:hyperlink>
+        </w:p>
+        <w:p>
+          <w:pPr>
+            <w:pStyle w:val="TOC2"/>
+            <w:tabs>
+              <w:tab w:val="right" w:leader="dot" w:pos="9350"/>
+            </w:tabs>
+            <w:rPr>
+              <w:rFonts w:eastAsiaTheme="minorEastAsia"/>
+              <w:noProof/>
+              <w:lang w:eastAsia="en-CA"/>
+            </w:rPr>
+          </w:pPr>
+          <w:hyperlink w:anchor="_Toc104989177" w:history="1">
+            <w:r>
+              <w:rPr>
+                <w:rStyle w:val="Hyperlink"/>
+                <w:noProof/>
+                <w:lang w:val="en-US"/>
+              </w:rPr>
+              <w:t>Problem: Coping up with new knowledge and platform.</w:t>
+            </w:r>
+            <w:r>
+              <w:rPr>
+                <w:noProof/>
+                <w:webHidden/>
+              </w:rPr>
+              <w:tab/>
+            </w:r>
+            <w:r>
+              <w:rPr>
+                <w:noProof/>
+                <w:webHidden/>
+              </w:rPr>
+              <w:fldChar w:fldCharType="begin"/>
+            </w:r>
+            <w:r>
+              <w:rPr>
+                <w:noProof/>
+                <w:webHidden/>
+              </w:rPr>
+              <w:instrText xml:space="preserve"> PAGEREF _Toc104989177 \h </w:instrText>
+            </w:r>
+            <w:r>
+              <w:rPr>
+                <w:noProof/>
+                <w:webHidden/>
+              </w:rPr>
+            </w:r>
+            <w:r>
+              <w:rPr>
+                <w:noProof/>
+                <w:webHidden/>
+              </w:rPr>
+              <w:fldChar w:fldCharType="separate"/>
+            </w:r>
+            <w:r>
+              <w:rPr>
+                <w:noProof/>
+                <w:webHidden/>
+              </w:rPr>
+              <w:t>7</w:t>
+            </w:r>
+            <w:r>
+              <w:rPr>
+                <w:noProof/>
+                <w:webHidden/>
+              </w:rPr>
+              <w:fldChar w:fldCharType="end"/>
+            </w:r>
+          </w:hyperlink>
+        </w:p>
+        <w:p>
+          <w:pPr>
+            <w:pStyle w:val="TOC3"/>
+            <w:tabs>
+              <w:tab w:val="right" w:leader="dot" w:pos="9350"/>
+            </w:tabs>
+            <w:rPr>
+              <w:rFonts w:eastAsiaTheme="minorEastAsia"/>
+              <w:noProof/>
+              <w:lang w:eastAsia="en-CA"/>
+            </w:rPr>
+          </w:pPr>
+          <w:hyperlink w:anchor="_Toc104989178" w:history="1">
+            <w:r>
+              <w:rPr>
+                <w:rStyle w:val="Hyperlink"/>
+                <w:noProof/>
+                <w:lang w:val="en-US"/>
+              </w:rPr>
+              <w:t>Major Question: What are new things that was learned?</w:t>
+            </w:r>
+            <w:r>
+              <w:rPr>
+                <w:noProof/>
+                <w:webHidden/>
+              </w:rPr>
+              <w:tab/>
+            </w:r>
+            <w:r>
+              <w:rPr>
+                <w:noProof/>
+                <w:webHidden/>
+              </w:rPr>
+              <w:fldChar w:fldCharType="begin"/>
+            </w:r>
+            <w:r>
+              <w:rPr>
+                <w:noProof/>
+                <w:webHidden/>
+              </w:rPr>
+              <w:instrText xml:space="preserve"> PAGEREF _Toc104989178 \h </w:instrText>
+            </w:r>
+            <w:r>
+              <w:rPr>
+                <w:noProof/>
+                <w:webHidden/>
+              </w:rPr>
+            </w:r>
+            <w:r>
+              <w:rPr>
+                <w:noProof/>
+                <w:webHidden/>
+              </w:rPr>
+              <w:fldChar w:fldCharType="separate"/>
+            </w:r>
+            <w:r>
+              <w:rPr>
+                <w:noProof/>
+                <w:webHidden/>
+              </w:rPr>
+              <w:t>7</w:t>
+            </w:r>
+            <w:r>
+              <w:rPr>
+                <w:noProof/>
+                <w:webHidden/>
+              </w:rPr>
+              <w:fldChar w:fldCharType="end"/>
+            </w:r>
+          </w:hyperlink>
+        </w:p>
+        <w:p>
+          <w:pPr>
+            <w:pStyle w:val="TOC4"/>
+            <w:tabs>
+              <w:tab w:val="right" w:leader="dot" w:pos="9350"/>
+            </w:tabs>
+            <w:rPr>
+              <w:rFonts w:eastAsiaTheme="minorEastAsia"/>
+              <w:noProof/>
+              <w:lang w:eastAsia="en-CA"/>
+            </w:rPr>
+          </w:pPr>
+          <w:hyperlink w:anchor="_Toc104989179" w:history="1">
+            <w:r>
+              <w:rPr>
+                <w:rStyle w:val="Hyperlink"/>
+                <w:noProof/>
+                <w:lang w:val="en-US"/>
+              </w:rPr>
+              <w:t>Minor Questions</w:t>
+            </w:r>
+            <w:r>
+              <w:rPr>
+                <w:noProof/>
+                <w:webHidden/>
+              </w:rPr>
+              <w:tab/>
+            </w:r>
+            <w:r>
+              <w:rPr>
+                <w:noProof/>
+                <w:webHidden/>
+              </w:rPr>
+              <w:fldChar w:fldCharType="begin"/>
+            </w:r>
+            <w:r>
+              <w:rPr>
+                <w:noProof/>
+                <w:webHidden/>
+              </w:rPr>
+              <w:instrText xml:space="preserve"> PAGEREF _Toc104989179 \h </w:instrText>
+            </w:r>
+            <w:r>
+              <w:rPr>
+                <w:noProof/>
+                <w:webHidden/>
+              </w:rPr>
+            </w:r>
+            <w:r>
+              <w:rPr>
+                <w:noProof/>
+                <w:webHidden/>
+              </w:rPr>
+              <w:fldChar w:fldCharType="separate"/>
+            </w:r>
+            <w:r>
+              <w:rPr>
+                <w:noProof/>
+                <w:webHidden/>
+              </w:rPr>
+              <w:t>7</w:t>
+            </w:r>
+            <w:r>
+              <w:rPr>
+                <w:noProof/>
+                <w:webHidden/>
+              </w:rPr>
+              <w:fldChar w:fldCharType="end"/>
+            </w:r>
+          </w:hyperlink>
+        </w:p>
+        <w:p>
+          <w:pPr>
+            <w:pStyle w:val="TOC5"/>
+            <w:tabs>
+              <w:tab w:val="right" w:leader="dot" w:pos="9350"/>
+            </w:tabs>
+            <w:rPr>
+              <w:rFonts w:eastAsiaTheme="minorEastAsia"/>
+              <w:noProof/>
+              <w:lang w:eastAsia="en-CA"/>
+            </w:rPr>
+          </w:pPr>
+          <w:hyperlink w:anchor="_Toc104989180" w:history="1">
+            <w:r>
+              <w:rPr>
+                <w:rStyle w:val="Hyperlink"/>
+                <w:noProof/>
+                <w:lang w:val="en-US"/>
+              </w:rPr>
+              <w:t>1:</w:t>
+            </w:r>
+            <w:r>
+              <w:rPr>
+                <w:rStyle w:val="Hyperlink"/>
+                <w:noProof/>
+              </w:rPr>
+              <w:t xml:space="preserve"> </w:t>
+            </w:r>
+            <w:r>
+              <w:rPr>
+                <w:rStyle w:val="Hyperlink"/>
+                <w:noProof/>
+                <w:lang w:val="en-US"/>
+              </w:rPr>
+              <w:t>How to use React and connect the front-end to back-end?</w:t>
+            </w:r>
+            <w:r>
+              <w:rPr>
+                <w:noProof/>
+                <w:webHidden/>
+              </w:rPr>
+              <w:tab/>
+            </w:r>
+            <w:r>
+              <w:rPr>
+                <w:noProof/>
+                <w:webHidden/>
+              </w:rPr>
+              <w:fldChar w:fldCharType="begin"/>
+            </w:r>
+            <w:r>
+              <w:rPr>
+                <w:noProof/>
+                <w:webHidden/>
+              </w:rPr>
+              <w:instrText xml:space="preserve"> PAGEREF _Toc104989180 \h </w:instrText>
+            </w:r>
+            <w:r>
+              <w:rPr>
+                <w:noProof/>
+                <w:webHidden/>
+              </w:rPr>
+            </w:r>
+            <w:r>
+              <w:rPr>
+                <w:noProof/>
+                <w:webHidden/>
+              </w:rPr>
+              <w:fldChar w:fldCharType="separate"/>
+            </w:r>
+            <w:r>
+              <w:rPr>
+                <w:noProof/>
+                <w:webHidden/>
+              </w:rPr>
+              <w:t>7</w:t>
+            </w:r>
+            <w:r>
+              <w:rPr>
+                <w:noProof/>
+                <w:webHidden/>
+              </w:rPr>
+              <w:fldChar w:fldCharType="end"/>
+            </w:r>
+          </w:hyperlink>
+        </w:p>
+        <w:p>
+          <w:pPr>
+            <w:pStyle w:val="TOC5"/>
+            <w:tabs>
+              <w:tab w:val="right" w:leader="dot" w:pos="9350"/>
+            </w:tabs>
+            <w:rPr>
+              <w:rFonts w:eastAsiaTheme="minorEastAsia"/>
+              <w:noProof/>
+              <w:lang w:eastAsia="en-CA"/>
+            </w:rPr>
+          </w:pPr>
+          <w:hyperlink w:anchor="_Toc104989181" w:history="1">
+            <w:r>
+              <w:rPr>
+                <w:rStyle w:val="Hyperlink"/>
+                <w:noProof/>
+                <w:lang w:val="en-US"/>
+              </w:rPr>
+              <w:t>2:</w:t>
+            </w:r>
+            <w:r>
+              <w:rPr>
+                <w:rStyle w:val="Hyperlink"/>
+                <w:noProof/>
+              </w:rPr>
+              <w:t xml:space="preserve"> </w:t>
+            </w:r>
+            <w:r>
+              <w:rPr>
+                <w:rStyle w:val="Hyperlink"/>
+                <w:noProof/>
+                <w:lang w:val="en-US"/>
+              </w:rPr>
+              <w:t>What are the functionalities of JavaScript that are important to learn?</w:t>
+            </w:r>
+            <w:r>
+              <w:rPr>
+                <w:noProof/>
+                <w:webHidden/>
+              </w:rPr>
+              <w:tab/>
+            </w:r>
+            <w:r>
+              <w:rPr>
+                <w:noProof/>
+                <w:webHidden/>
+              </w:rPr>
+              <w:fldChar w:fldCharType="begin"/>
+            </w:r>
+            <w:r>
+              <w:rPr>
+                <w:noProof/>
+                <w:webHidden/>
+              </w:rPr>
+              <w:instrText xml:space="preserve"> PAGEREF _Toc104989181 \h </w:instrText>
+            </w:r>
+            <w:r>
+              <w:rPr>
+                <w:noProof/>
+                <w:webHidden/>
+              </w:rPr>
+            </w:r>
+            <w:r>
+              <w:rPr>
+                <w:noProof/>
+                <w:webHidden/>
+              </w:rPr>
+              <w:fldChar w:fldCharType="separate"/>
+            </w:r>
+            <w:r>
+              <w:rPr>
+                <w:noProof/>
+                <w:webHidden/>
+              </w:rPr>
+              <w:t>7</w:t>
+            </w:r>
+            <w:r>
+              <w:rPr>
+                <w:noProof/>
+                <w:webHidden/>
+              </w:rPr>
+              <w:fldChar w:fldCharType="end"/>
+            </w:r>
+          </w:hyperlink>
+        </w:p>
+        <w:p>
+          <w:pPr>
+            <w:pStyle w:val="TOC5"/>
+            <w:tabs>
+              <w:tab w:val="right" w:leader="dot" w:pos="9350"/>
+            </w:tabs>
+            <w:rPr>
+              <w:rFonts w:eastAsiaTheme="minorEastAsia"/>
+              <w:noProof/>
+              <w:lang w:eastAsia="en-CA"/>
+            </w:rPr>
+          </w:pPr>
+          <w:hyperlink w:anchor="_Toc104989182" w:history="1">
+            <w:r>
+              <w:rPr>
+                <w:rStyle w:val="Hyperlink"/>
+                <w:noProof/>
+                <w:lang w:val="en-US"/>
+              </w:rPr>
+              <w:t>3:</w:t>
+            </w:r>
+            <w:r>
+              <w:rPr>
+                <w:rStyle w:val="Hyperlink"/>
+                <w:noProof/>
+              </w:rPr>
+              <w:t xml:space="preserve"> </w:t>
+            </w:r>
+            <w:r>
+              <w:rPr>
+                <w:rStyle w:val="Hyperlink"/>
+                <w:noProof/>
+                <w:lang w:val="en-US"/>
+              </w:rPr>
+              <w:t>How to use axios?</w:t>
+            </w:r>
+            <w:r>
+              <w:rPr>
+                <w:noProof/>
+                <w:webHidden/>
+              </w:rPr>
+              <w:tab/>
+            </w:r>
+            <w:r>
+              <w:rPr>
+                <w:noProof/>
+                <w:webHidden/>
+              </w:rPr>
+              <w:fldChar w:fldCharType="begin"/>
+            </w:r>
+            <w:r>
+              <w:rPr>
+                <w:noProof/>
+                <w:webHidden/>
+              </w:rPr>
+              <w:instrText xml:space="preserve"> PAGEREF _Toc104989182 \h </w:instrText>
+            </w:r>
+            <w:r>
+              <w:rPr>
+                <w:noProof/>
+                <w:webHidden/>
+              </w:rPr>
+            </w:r>
+            <w:r>
+              <w:rPr>
+                <w:noProof/>
+                <w:webHidden/>
+              </w:rPr>
+              <w:fldChar w:fldCharType="separate"/>
+            </w:r>
+            <w:r>
+              <w:rPr>
+                <w:noProof/>
+                <w:webHidden/>
+              </w:rPr>
+              <w:t>7</w:t>
+            </w:r>
+            <w:r>
+              <w:rPr>
+                <w:noProof/>
+                <w:webHidden/>
+              </w:rPr>
+              <w:fldChar w:fldCharType="end"/>
+            </w:r>
+          </w:hyperlink>
+        </w:p>
+        <w:p>
+          <w:pPr>
+            <w:pStyle w:val="TOC5"/>
+            <w:tabs>
+              <w:tab w:val="right" w:leader="dot" w:pos="9350"/>
+            </w:tabs>
+            <w:rPr>
+              <w:rFonts w:eastAsiaTheme="minorEastAsia"/>
+              <w:noProof/>
+              <w:lang w:eastAsia="en-CA"/>
+            </w:rPr>
+          </w:pPr>
+          <w:hyperlink w:anchor="_Toc104989183" w:history="1">
+            <w:r>
+              <w:rPr>
+                <w:rStyle w:val="Hyperlink"/>
+                <w:noProof/>
+                <w:lang w:val="en-US"/>
+              </w:rPr>
+              <w:t>4:</w:t>
+            </w:r>
+            <w:r>
+              <w:rPr>
+                <w:rStyle w:val="Hyperlink"/>
+                <w:noProof/>
+              </w:rPr>
+              <w:t xml:space="preserve"> </w:t>
+            </w:r>
+            <w:r>
+              <w:rPr>
+                <w:rStyle w:val="Hyperlink"/>
+                <w:noProof/>
+                <w:lang w:val="en-US"/>
+              </w:rPr>
+              <w:t>What are DTOs?</w:t>
+            </w:r>
+            <w:r>
+              <w:rPr>
+                <w:noProof/>
+                <w:webHidden/>
+              </w:rPr>
+              <w:tab/>
+            </w:r>
+            <w:r>
+              <w:rPr>
+                <w:noProof/>
+                <w:webHidden/>
+              </w:rPr>
+              <w:fldChar w:fldCharType="begin"/>
+            </w:r>
+            <w:r>
+              <w:rPr>
+                <w:noProof/>
+                <w:webHidden/>
+              </w:rPr>
+              <w:instrText xml:space="preserve"> PAGEREF _Toc104989183 \h </w:instrText>
+            </w:r>
+            <w:r>
+              <w:rPr>
+                <w:noProof/>
+                <w:webHidden/>
+              </w:rPr>
+            </w:r>
+            <w:r>
+              <w:rPr>
+                <w:noProof/>
+                <w:webHidden/>
+              </w:rPr>
+              <w:fldChar w:fldCharType="separate"/>
+            </w:r>
+            <w:r>
+              <w:rPr>
+                <w:noProof/>
+                <w:webHidden/>
+              </w:rPr>
+              <w:t>7</w:t>
+            </w:r>
+            <w:r>
+              <w:rPr>
+                <w:noProof/>
+                <w:webHidden/>
+              </w:rPr>
+              <w:fldChar w:fldCharType="end"/>
+            </w:r>
+          </w:hyperlink>
+        </w:p>
+        <w:p>
+          <w:pPr>
+            <w:pStyle w:val="TOC5"/>
+            <w:tabs>
+              <w:tab w:val="right" w:leader="dot" w:pos="9350"/>
+            </w:tabs>
+            <w:rPr>
+              <w:rFonts w:eastAsiaTheme="minorEastAsia"/>
+              <w:noProof/>
+              <w:lang w:eastAsia="en-CA"/>
+            </w:rPr>
+          </w:pPr>
+          <w:hyperlink w:anchor="_Toc104989184" w:history="1">
+            <w:r>
+              <w:rPr>
+                <w:rStyle w:val="Hyperlink"/>
+                <w:noProof/>
+                <w:lang w:val="en-US"/>
+              </w:rPr>
+              <w:t>5:</w:t>
+            </w:r>
+            <w:r>
+              <w:rPr>
+                <w:rStyle w:val="Hyperlink"/>
+                <w:noProof/>
+              </w:rPr>
+              <w:t xml:space="preserve"> </w:t>
+            </w:r>
+            <w:r>
+              <w:rPr>
+                <w:rStyle w:val="Hyperlink"/>
+                <w:noProof/>
+                <w:lang w:val="en-US"/>
+              </w:rPr>
+              <w:t>Why DTOs?</w:t>
+            </w:r>
+            <w:r>
+              <w:rPr>
+                <w:noProof/>
+                <w:webHidden/>
+              </w:rPr>
+              <w:tab/>
+            </w:r>
+            <w:r>
+              <w:rPr>
+                <w:noProof/>
+                <w:webHidden/>
+              </w:rPr>
+              <w:fldChar w:fldCharType="begin"/>
+            </w:r>
+            <w:r>
+              <w:rPr>
+                <w:noProof/>
+                <w:webHidden/>
+              </w:rPr>
+              <w:instrText xml:space="preserve"> PAGEREF _Toc104989184 \h </w:instrText>
+            </w:r>
+            <w:r>
+              <w:rPr>
+                <w:noProof/>
+                <w:webHidden/>
+              </w:rPr>
+            </w:r>
+            <w:r>
+              <w:rPr>
+                <w:noProof/>
+                <w:webHidden/>
+              </w:rPr>
+              <w:fldChar w:fldCharType="separate"/>
+            </w:r>
+            <w:r>
+              <w:rPr>
+                <w:noProof/>
+                <w:webHidden/>
+              </w:rPr>
+              <w:t>7</w:t>
+            </w:r>
+            <w:r>
+              <w:rPr>
+                <w:noProof/>
+                <w:webHidden/>
+              </w:rPr>
+              <w:fldChar w:fldCharType="end"/>
+            </w:r>
+          </w:hyperlink>
+        </w:p>
+        <w:p>
+          <w:pPr>
+            <w:pStyle w:val="TOC5"/>
+            <w:tabs>
+              <w:tab w:val="right" w:leader="dot" w:pos="9350"/>
+            </w:tabs>
+            <w:rPr>
+              <w:rFonts w:eastAsiaTheme="minorEastAsia"/>
+              <w:noProof/>
+              <w:lang w:eastAsia="en-CA"/>
+            </w:rPr>
+          </w:pPr>
+          <w:hyperlink w:anchor="_Toc104989185" w:history="1">
+            <w:r>
+              <w:rPr>
+                <w:rStyle w:val="Hyperlink"/>
+                <w:noProof/>
+                <w:lang w:val="en-US"/>
+              </w:rPr>
+              <w:t>6:</w:t>
+            </w:r>
+            <w:r>
+              <w:rPr>
+                <w:rStyle w:val="Hyperlink"/>
+                <w:noProof/>
+              </w:rPr>
+              <w:t xml:space="preserve"> </w:t>
+            </w:r>
+            <w:r>
+              <w:rPr>
+                <w:rStyle w:val="Hyperlink"/>
+                <w:noProof/>
+                <w:lang w:val="en-US"/>
+              </w:rPr>
+              <w:t>How to convert DTO to model and vice versa?</w:t>
+            </w:r>
+            <w:r>
+              <w:rPr>
+                <w:noProof/>
+                <w:webHidden/>
+              </w:rPr>
+              <w:tab/>
+            </w:r>
+            <w:r>
+              <w:rPr>
+                <w:noProof/>
+                <w:webHidden/>
+              </w:rPr>
+              <w:fldChar w:fldCharType="begin"/>
+            </w:r>
+            <w:r>
+              <w:rPr>
+                <w:noProof/>
+                <w:webHidden/>
+              </w:rPr>
+              <w:instrText xml:space="preserve"> PAGEREF _Toc104989185 \h </w:instrText>
+            </w:r>
+            <w:r>
+              <w:rPr>
+                <w:noProof/>
+                <w:webHidden/>
+              </w:rPr>
+            </w:r>
+            <w:r>
+              <w:rPr>
+                <w:noProof/>
+                <w:webHidden/>
+              </w:rPr>
+              <w:fldChar w:fldCharType="separate"/>
+            </w:r>
+            <w:r>
+              <w:rPr>
+                <w:noProof/>
+                <w:webHidden/>
+              </w:rPr>
+              <w:t>7</w:t>
             </w:r>
             <w:r>
               <w:rPr>
@@ -863,7 +2381,7 @@
               <w:lang w:val="en-CA" w:eastAsia="en-CA"/>
             </w:rPr>
           </w:pPr>
-          <w:hyperlink w:anchor="_Toc103668810" w:history="1">
+          <w:hyperlink w:anchor="_Toc104989186" w:history="1">
             <w:r>
               <w:rPr>
                 <w:rStyle w:val="Hyperlink"/>
@@ -890,7 +2408,7 @@
                 <w:noProof/>
                 <w:webHidden/>
               </w:rPr>
-              <w:instrText xml:space="preserve"> PAGEREF _Toc103668810 \h </w:instrText>
+              <w:instrText xml:space="preserve"> PAGEREF _Toc104989186 \h </w:instrText>
             </w:r>
             <w:r>
               <w:rPr>
@@ -959,7 +2477,7 @@
           <w:lang w:val="en-US"/>
         </w:rPr>
       </w:pPr>
-      <w:bookmarkStart w:id="0" w:name="_Toc103668802"/>
+      <w:bookmarkStart w:id="0" w:name="_Toc104989158"/>
       <w:r>
         <w:rPr>
           <w:lang w:val="en-US"/>
@@ -1114,7 +2632,7 @@
           <w:lang w:val="en-US"/>
         </w:rPr>
       </w:pPr>
-      <w:bookmarkStart w:id="1" w:name="_Toc103668803"/>
+      <w:bookmarkStart w:id="1" w:name="_Toc104989159"/>
       <w:r>
         <w:rPr>
           <w:lang w:val="en-US"/>
@@ -1131,7 +2649,7 @@
           <w:lang w:val="en-US"/>
         </w:rPr>
       </w:pPr>
-      <w:bookmarkStart w:id="2" w:name="_Toc103668804"/>
+      <w:bookmarkStart w:id="2" w:name="_Toc104989160"/>
       <w:r>
         <w:rPr>
           <w:lang w:val="en-US"/>
@@ -1147,7 +2665,7 @@
           <w:lang w:val="en-US"/>
         </w:rPr>
       </w:pPr>
-      <w:bookmarkStart w:id="3" w:name="_Toc103668805"/>
+      <w:bookmarkStart w:id="3" w:name="_Toc104989161"/>
       <w:r>
         <w:rPr>
           <w:lang w:val="en-US"/>
@@ -1189,11 +2707,217 @@
     <w:p>
       <w:pPr>
         <w:rPr>
-          <w:sz w:val="24"/>
-          <w:szCs w:val="24"/>
-          <w:lang w:val="en-US"/>
-        </w:rPr>
-      </w:pPr>
+          <w:lang w:val="en-US"/>
+        </w:rPr>
+      </w:pPr>
+      <w:r>
+        <w:rPr>
+          <w:lang w:val="en-US"/>
+        </w:rPr>
+        <w:t>First thing to worry</w:t>
+      </w:r>
+      <w:r>
+        <w:rPr>
+          <w:lang w:val="en-US"/>
+        </w:rPr>
+        <w:t xml:space="preserve"> about</w:t>
+      </w:r>
+      <w:r>
+        <w:rPr>
+          <w:lang w:val="en-US"/>
+        </w:rPr>
+        <w:t xml:space="preserve"> when creating a software solution is what data it should store.</w:t>
+      </w:r>
+      <w:r>
+        <w:rPr>
+          <w:lang w:val="en-US"/>
+        </w:rPr>
+        <w:t xml:space="preserve"> At the beginning of the creation of website,  questions like these arises: </w:t>
+      </w:r>
+      <w:r>
+        <w:rPr>
+          <w:i/>
+          <w:iCs/>
+          <w:lang w:val="en-US"/>
+        </w:rPr>
+        <w:t>‘What data should be stored for making a secure environment</w:t>
+      </w:r>
+      <w:r>
+        <w:rPr>
+          <w:i/>
+          <w:iCs/>
+          <w:lang w:val="en-US"/>
+        </w:rPr>
+        <w:t>?</w:t>
+      </w:r>
+      <w:r>
+        <w:rPr>
+          <w:i/>
+          <w:iCs/>
+          <w:lang w:val="en-US"/>
+        </w:rPr>
+        <w:t>’</w:t>
+      </w:r>
+      <w:r>
+        <w:rPr>
+          <w:i/>
+          <w:iCs/>
+          <w:lang w:val="en-US"/>
+        </w:rPr>
+        <w:t>, ‘What data is relevant to the website?’</w:t>
+      </w:r>
+      <w:r>
+        <w:rPr>
+          <w:i/>
+          <w:iCs/>
+          <w:lang w:val="en-US"/>
+        </w:rPr>
+        <w:t xml:space="preserve"> </w:t>
+      </w:r>
+      <w:r>
+        <w:rPr>
+          <w:lang w:val="en-US"/>
+        </w:rPr>
+        <w:t xml:space="preserve">and more. </w:t>
+      </w:r>
+      <w:r>
+        <w:rPr>
+          <w:lang w:val="en-US"/>
+        </w:rPr>
+        <w:t xml:space="preserve">After doing </w:t>
+      </w:r>
+      <w:r>
+        <w:rPr>
+          <w:b/>
+          <w:bCs/>
+          <w:lang w:val="en-US"/>
+        </w:rPr>
+        <w:t xml:space="preserve">competitive analysis </w:t>
+      </w:r>
+      <w:r>
+        <w:rPr>
+          <w:lang w:val="en-US"/>
+        </w:rPr>
+        <w:t>on Spotify some information about the data collection is gathered. For user personal information, ListenUp website will store their email and username. And for high security encoded version of their password will</w:t>
+      </w:r>
+      <w:r>
+        <w:rPr>
+          <w:lang w:val="en-US"/>
+        </w:rPr>
+        <w:t xml:space="preserve"> also</w:t>
+      </w:r>
+      <w:r>
+        <w:rPr>
+          <w:lang w:val="en-US"/>
+        </w:rPr>
+        <w:t xml:space="preserve"> be stored</w:t>
+      </w:r>
+      <w:r>
+        <w:rPr>
+          <w:lang w:val="en-US"/>
+        </w:rPr>
+        <w:t>. User will be able to login with their email and password.</w:t>
+      </w:r>
+    </w:p>
+    <w:p>
+      <w:pPr>
+        <w:rPr>
+          <w:lang w:val="en-US"/>
+        </w:rPr>
+      </w:pPr>
+      <w:r>
+        <w:rPr>
+          <w:lang w:val="en-US"/>
+        </w:rPr>
+        <w:t xml:space="preserve">Other important data should be collected to make website function relevantly. ListenUp is a website about songs. People can make playlist and add songs in their playlists. Again, </w:t>
+      </w:r>
+      <w:r>
+        <w:rPr>
+          <w:b/>
+          <w:bCs/>
+          <w:lang w:val="en-US"/>
+        </w:rPr>
+        <w:t>competitive analysis</w:t>
+      </w:r>
+      <w:r>
+        <w:rPr>
+          <w:lang w:val="en-US"/>
+        </w:rPr>
+        <w:t xml:space="preserve"> is done on Spotify </w:t>
+      </w:r>
+      <w:r>
+        <w:rPr>
+          <w:lang w:val="en-US"/>
+        </w:rPr>
+        <w:t>a</w:t>
+      </w:r>
+      <w:r>
+        <w:rPr>
+          <w:lang w:val="en-US"/>
+        </w:rPr>
+        <w:t xml:space="preserve">nd </w:t>
+      </w:r>
+      <w:r>
+        <w:rPr>
+          <w:b/>
+          <w:bCs/>
+          <w:lang w:val="en-US"/>
+        </w:rPr>
+        <w:t>user requirements are explored</w:t>
+      </w:r>
+      <w:r>
+        <w:rPr>
+          <w:lang w:val="en-US"/>
+        </w:rPr>
+        <w:t xml:space="preserve"> to get what data should be stored. ListenUp is storing </w:t>
+      </w:r>
+      <w:r>
+        <w:rPr>
+          <w:lang w:val="en-US"/>
+        </w:rPr>
+        <w:t>all song info and the info of playlist that were made.</w:t>
+      </w:r>
+    </w:p>
+    <w:p>
+      <w:pPr>
+        <w:rPr>
+          <w:lang w:val="en-US"/>
+        </w:rPr>
+      </w:pPr>
+      <w:r>
+        <w:rPr>
+          <w:lang w:val="en-US"/>
+        </w:rPr>
+        <w:t xml:space="preserve">After </w:t>
+      </w:r>
+      <w:r>
+        <w:rPr>
+          <w:b/>
+          <w:bCs/>
+          <w:lang w:val="en-US"/>
+        </w:rPr>
+        <w:t>exploring user requirements</w:t>
+      </w:r>
+      <w:r>
+        <w:rPr>
+          <w:lang w:val="en-US"/>
+        </w:rPr>
+        <w:t xml:space="preserve"> and going through </w:t>
+      </w:r>
+      <w:r>
+        <w:rPr>
+          <w:b/>
+          <w:bCs/>
+          <w:lang w:val="en-US"/>
+        </w:rPr>
+        <w:t>data analytics</w:t>
+      </w:r>
+      <w:r>
+        <w:rPr>
+          <w:lang w:val="en-US"/>
+        </w:rPr>
+        <w:t xml:space="preserve">  we are validating relevancy of data stored.</w:t>
+      </w:r>
     </w:p>
     <w:p>
       <w:pPr>
@@ -1204,7 +2928,7 @@
           <w:lang w:val="en-US"/>
         </w:rPr>
       </w:pPr>
-      <w:bookmarkStart w:id="4" w:name="_Toc103668806"/>
+      <w:bookmarkStart w:id="4" w:name="_Toc104989162"/>
       <w:r>
         <w:rPr>
           <w:i w:val="0"/>
@@ -1230,7 +2954,7 @@
           <w:lang w:val="en-US"/>
         </w:rPr>
       </w:pPr>
-      <w:bookmarkStart w:id="5" w:name="_Toc103668807"/>
+      <w:bookmarkStart w:id="5" w:name="_Toc104989163"/>
       <w:r>
         <w:rPr>
           <w:lang w:val="en-US"/>
@@ -1316,7 +3040,41 @@
         <w:rPr>
           <w:lang w:val="en-US"/>
         </w:rPr>
-        <w:t>User email, username, and password.</w:t>
+        <w:t xml:space="preserve">When users are told to make an account at the startup of ListenUp website. User are told to put in their username, email, and password. Email and encoded version of the password is stored to make user’s environment secure and restricts access </w:t>
+      </w:r>
+      <w:r>
+        <w:rPr>
+          <w:lang w:val="en-US"/>
+        </w:rPr>
+        <w:t xml:space="preserve">to act on user’s playlists and liked songs. Conclusion is made after doing </w:t>
+      </w:r>
+      <w:r>
+        <w:rPr>
+          <w:b/>
+          <w:bCs/>
+          <w:lang w:val="en-US"/>
+        </w:rPr>
+        <w:t>competitive analysis</w:t>
+      </w:r>
+      <w:r>
+        <w:rPr>
+          <w:lang w:val="en-US"/>
+        </w:rPr>
+        <w:t xml:space="preserve"> to any other website with login requirements. After </w:t>
+      </w:r>
+      <w:r>
+        <w:rPr>
+          <w:b/>
+          <w:bCs/>
+          <w:lang w:val="en-US"/>
+        </w:rPr>
+        <w:t>security test</w:t>
+      </w:r>
+      <w:r>
+        <w:rPr>
+          <w:lang w:val="en-US"/>
+        </w:rPr>
+        <w:t xml:space="preserve">, encoded password is stored in database rather than the raw password to protect against hackers. </w:t>
       </w:r>
     </w:p>
     <w:p>
@@ -1326,7 +3084,7 @@
           <w:lang w:val="en-US"/>
         </w:rPr>
       </w:pPr>
-      <w:bookmarkStart w:id="6" w:name="_Toc103668808"/>
+      <w:bookmarkStart w:id="6" w:name="_Toc104989164"/>
       <w:r>
         <w:rPr>
           <w:lang w:val="en-US"/>
@@ -1458,7 +3216,7 @@
           <w:lang w:val="en-US"/>
         </w:rPr>
       </w:pPr>
-      <w:bookmarkStart w:id="7" w:name="_Toc103668809"/>
+      <w:bookmarkStart w:id="7" w:name="_Toc104989165"/>
       <w:r>
         <w:rPr>
           <w:lang w:val="en-US"/>
@@ -1513,6 +3271,7 @@
         <w:rPr>
           <w:lang w:val="en-US"/>
         </w:rPr>
+        <w:lastRenderedPageBreak/>
         <w:t>Explore user requirements</w:t>
       </w:r>
     </w:p>
@@ -1571,6 +3330,7 @@
           <w:lang w:val="en-US"/>
         </w:rPr>
       </w:pPr>
+      <w:bookmarkStart w:id="8" w:name="_Toc104989166"/>
       <w:r>
         <w:rPr>
           <w:lang w:val="en-US"/>
@@ -1590,6 +3350,7 @@
         </w:rPr>
         <w:t>uality of the code</w:t>
       </w:r>
+      <w:bookmarkEnd w:id="8"/>
     </w:p>
     <w:p>
       <w:pPr>
@@ -1598,11 +3359,19 @@
           <w:lang w:val="en-US"/>
         </w:rPr>
       </w:pPr>
-      <w:r>
-        <w:rPr>
-          <w:lang w:val="en-US"/>
-        </w:rPr>
-        <w:t xml:space="preserve">Major Question: How to determine quality of code? </w:t>
+      <w:bookmarkStart w:id="9" w:name="_Toc104989167"/>
+      <w:r>
+        <w:rPr>
+          <w:lang w:val="en-US"/>
+        </w:rPr>
+        <w:t>Major Question: How to determine quality of code?</w:t>
+      </w:r>
+      <w:bookmarkEnd w:id="9"/>
+      <w:r>
+        <w:rPr>
+          <w:lang w:val="en-US"/>
+        </w:rPr>
+        <w:t xml:space="preserve"> </w:t>
       </w:r>
     </w:p>
     <w:p>
@@ -1625,6 +3394,7 @@
           <w:lang w:val="en-US"/>
         </w:rPr>
       </w:pPr>
+      <w:bookmarkStart w:id="10" w:name="_Toc104989168"/>
       <w:r>
         <w:rPr>
           <w:i w:val="0"/>
@@ -1641,6 +3411,7 @@
         </w:rPr>
         <w:t>Questions</w:t>
       </w:r>
+      <w:bookmarkEnd w:id="10"/>
     </w:p>
     <w:p>
       <w:pPr>
@@ -1649,6 +3420,7 @@
           <w:lang w:val="en-US"/>
         </w:rPr>
       </w:pPr>
+      <w:bookmarkStart w:id="11" w:name="_Toc104989169"/>
       <w:r>
         <w:rPr>
           <w:lang w:val="en-US"/>
@@ -1673,6 +3445,7 @@
         </w:rPr>
         <w:t>?</w:t>
       </w:r>
+      <w:bookmarkEnd w:id="11"/>
     </w:p>
     <w:p>
       <w:pPr>
@@ -1707,6 +3480,7 @@
           <w:lang w:val="en-US"/>
         </w:rPr>
       </w:pPr>
+      <w:bookmarkStart w:id="12" w:name="_Toc104989170"/>
       <w:r>
         <w:rPr>
           <w:lang w:val="en-US"/>
@@ -1725,6 +3499,7 @@
         </w:rPr>
         <w:t>?</w:t>
       </w:r>
+      <w:bookmarkEnd w:id="12"/>
     </w:p>
     <w:p>
       <w:pPr>
@@ -1759,6 +3534,7 @@
           <w:lang w:val="en-US"/>
         </w:rPr>
       </w:pPr>
+      <w:bookmarkStart w:id="13" w:name="_Toc104989171"/>
       <w:r>
         <w:rPr>
           <w:lang w:val="en-US"/>
@@ -1771,6 +3547,7 @@
         </w:rPr>
         <w:t>connect SonarQube with git using yaml file?</w:t>
       </w:r>
+      <w:bookmarkEnd w:id="13"/>
     </w:p>
     <w:p>
       <w:pPr>
@@ -1825,36 +3602,113 @@
     </w:p>
     <w:p>
       <w:pPr>
-        <w:rPr>
+        <w:pStyle w:val="Heading2"/>
+        <w:rPr>
+          <w:lang w:val="en-US"/>
+        </w:rPr>
+      </w:pPr>
+      <w:bookmarkStart w:id="14" w:name="_Toc104989172"/>
+      <w:r>
+        <w:rPr>
+          <w:lang w:val="en-US"/>
+        </w:rPr>
+        <w:lastRenderedPageBreak/>
+        <w:t xml:space="preserve">Problem: </w:t>
+      </w:r>
+      <w:r>
+        <w:rPr>
+          <w:lang w:val="en-US"/>
+        </w:rPr>
+        <w:t>Future of this application and improvements it needs</w:t>
+      </w:r>
+      <w:bookmarkEnd w:id="14"/>
+    </w:p>
+    <w:p>
+      <w:pPr>
+        <w:pStyle w:val="Heading3"/>
+        <w:rPr>
+          <w:lang w:val="en-US"/>
+        </w:rPr>
+      </w:pPr>
+      <w:bookmarkStart w:id="15" w:name="_Toc104989173"/>
+      <w:r>
+        <w:rPr>
+          <w:lang w:val="en-US"/>
+        </w:rPr>
+        <w:t xml:space="preserve">Major Question: </w:t>
+      </w:r>
+      <w:r>
+        <w:rPr>
+          <w:lang w:val="en-US"/>
+        </w:rPr>
+        <w:t>What is the future of the application?</w:t>
+      </w:r>
+      <w:bookmarkEnd w:id="15"/>
+    </w:p>
+    <w:p>
+      <w:pPr>
+        <w:rPr>
+          <w:b/>
+          <w:bCs/>
           <w:sz w:val="24"/>
           <w:szCs w:val="24"/>
           <w:lang w:val="en-US"/>
         </w:rPr>
       </w:pPr>
-      <w:r>
-        <w:rPr>
-          <w:sz w:val="24"/>
-          <w:szCs w:val="24"/>
-          <w:lang w:val="en-US"/>
-        </w:rPr>
-        <w:lastRenderedPageBreak/>
-        <w:t>Method</w:t>
-      </w:r>
-      <w:r>
-        <w:rPr>
-          <w:sz w:val="24"/>
-          <w:szCs w:val="24"/>
-          <w:lang w:val="en-US"/>
-        </w:rPr>
-        <w:t>s</w:t>
-      </w:r>
-      <w:r>
-        <w:rPr>
-          <w:sz w:val="24"/>
-          <w:szCs w:val="24"/>
-          <w:lang w:val="en-US"/>
-        </w:rPr>
-        <w:t xml:space="preserve">: </w:t>
+    </w:p>
+    <w:p>
+      <w:pPr>
+        <w:pStyle w:val="Heading4"/>
+        <w:rPr>
+          <w:i w:val="0"/>
+          <w:iCs w:val="0"/>
+          <w:lang w:val="en-US"/>
+        </w:rPr>
+      </w:pPr>
+      <w:bookmarkStart w:id="16" w:name="_Toc104989174"/>
+      <w:r>
+        <w:rPr>
+          <w:i w:val="0"/>
+          <w:iCs w:val="0"/>
+          <w:lang w:val="en-US"/>
+        </w:rPr>
+        <w:t>Minor Questions</w:t>
+      </w:r>
+      <w:bookmarkEnd w:id="16"/>
+    </w:p>
+    <w:p>
+      <w:pPr>
+        <w:pStyle w:val="Heading5"/>
+        <w:rPr>
+          <w:lang w:val="en-US"/>
+        </w:rPr>
+      </w:pPr>
+      <w:bookmarkStart w:id="17" w:name="_Toc104989175"/>
+      <w:r>
+        <w:rPr>
+          <w:lang w:val="en-US"/>
+        </w:rPr>
+        <w:t xml:space="preserve">1: </w:t>
+      </w:r>
+      <w:r>
+        <w:rPr>
+          <w:lang w:val="en-US"/>
+        </w:rPr>
+        <w:t>How this application is better than its competitor?</w:t>
+      </w:r>
+      <w:bookmarkEnd w:id="17"/>
+    </w:p>
+    <w:p>
+      <w:pPr>
+        <w:rPr>
+          <w:lang w:val="en-US"/>
+        </w:rPr>
+      </w:pPr>
+      <w:r>
+        <w:rPr>
+          <w:lang w:val="en-US"/>
+        </w:rPr>
+        <w:t xml:space="preserve">Methods: </w:t>
       </w:r>
     </w:p>
     <w:p>
@@ -1865,18 +3719,14 @@
           <w:numId w:val="3"/>
         </w:numPr>
         <w:rPr>
-          <w:sz w:val="24"/>
-          <w:szCs w:val="24"/>
-          <w:lang w:val="en-US"/>
-        </w:rPr>
-      </w:pPr>
-      <w:r>
-        <w:rPr>
-          <w:sz w:val="24"/>
-          <w:szCs w:val="24"/>
-          <w:lang w:val="en-US"/>
-        </w:rPr>
-        <w:t>Code review</w:t>
+          <w:lang w:val="en-US"/>
+        </w:rPr>
+      </w:pPr>
+      <w:r>
+        <w:rPr>
+          <w:lang w:val="en-US"/>
+        </w:rPr>
+        <w:t>Benchmark test</w:t>
       </w:r>
     </w:p>
     <w:p>
@@ -1887,18 +3737,68 @@
           <w:numId w:val="3"/>
         </w:numPr>
         <w:rPr>
-          <w:sz w:val="24"/>
-          <w:szCs w:val="24"/>
-          <w:lang w:val="en-US"/>
-        </w:rPr>
-      </w:pPr>
-      <w:r>
-        <w:rPr>
-          <w:sz w:val="24"/>
-          <w:szCs w:val="24"/>
-          <w:lang w:val="en-US"/>
-        </w:rPr>
-        <w:t>Unit testing</w:t>
+          <w:lang w:val="en-US"/>
+        </w:rPr>
+      </w:pPr>
+      <w:r>
+        <w:rPr>
+          <w:lang w:val="en-US"/>
+        </w:rPr>
+        <w:t>Available product analysis</w:t>
+      </w:r>
+    </w:p>
+    <w:p>
+      <w:pPr>
+        <w:rPr>
+          <w:lang w:val="en-US"/>
+        </w:rPr>
+      </w:pPr>
+      <w:r>
+        <w:rPr>
+          <w:lang w:val="en-US"/>
+        </w:rPr>
+        <w:t>It is not.</w:t>
+      </w:r>
+    </w:p>
+    <w:p>
+      <w:pPr>
+        <w:pStyle w:val="Heading5"/>
+        <w:rPr>
+          <w:lang w:val="en-US"/>
+        </w:rPr>
+      </w:pPr>
+      <w:bookmarkStart w:id="18" w:name="_Toc104989176"/>
+      <w:r>
+        <w:rPr>
+          <w:lang w:val="en-US"/>
+        </w:rPr>
+        <w:t>2</w:t>
+      </w:r>
+      <w:r>
+        <w:rPr>
+          <w:lang w:val="en-US"/>
+        </w:rPr>
+        <w:t xml:space="preserve">: </w:t>
+      </w:r>
+      <w:r>
+        <w:rPr>
+          <w:lang w:val="en-US"/>
+        </w:rPr>
+        <w:t>How can this application be extended?</w:t>
+      </w:r>
+      <w:bookmarkEnd w:id="18"/>
+    </w:p>
+    <w:p>
+      <w:pPr>
+        <w:rPr>
+          <w:lang w:val="en-US"/>
+        </w:rPr>
+      </w:pPr>
+      <w:r>
+        <w:rPr>
+          <w:lang w:val="en-US"/>
+        </w:rPr>
+        <w:t xml:space="preserve">Methods: </w:t>
       </w:r>
     </w:p>
     <w:p>
@@ -1909,134 +3809,14 @@
           <w:numId w:val="3"/>
         </w:numPr>
         <w:rPr>
-          <w:sz w:val="24"/>
-          <w:szCs w:val="24"/>
-          <w:lang w:val="en-US"/>
-        </w:rPr>
-      </w:pPr>
-      <w:r>
-        <w:rPr>
-          <w:sz w:val="24"/>
-          <w:szCs w:val="24"/>
-          <w:lang w:val="en-US"/>
-        </w:rPr>
-        <w:t>Root cause analysis</w:t>
-      </w:r>
-    </w:p>
-    <w:p>
-      <w:pPr>
-        <w:rPr>
-          <w:b/>
-          <w:bCs/>
-          <w:sz w:val="24"/>
-          <w:szCs w:val="24"/>
-          <w:lang w:val="en-US"/>
-        </w:rPr>
-      </w:pPr>
-    </w:p>
-    <w:p>
-      <w:pPr>
-        <w:rPr>
-          <w:b/>
-          <w:bCs/>
-          <w:sz w:val="24"/>
-          <w:szCs w:val="24"/>
-          <w:lang w:val="en-US"/>
-        </w:rPr>
-      </w:pPr>
-      <w:r>
-        <w:rPr>
-          <w:b/>
-          <w:bCs/>
-          <w:sz w:val="24"/>
-          <w:szCs w:val="24"/>
-          <w:lang w:val="en-US"/>
-        </w:rPr>
-        <w:t xml:space="preserve">Major </w:t>
-      </w:r>
-      <w:r>
-        <w:rPr>
-          <w:b/>
-          <w:bCs/>
-          <w:sz w:val="24"/>
-          <w:szCs w:val="24"/>
-          <w:lang w:val="en-US"/>
-        </w:rPr>
-        <w:t>5</w:t>
-      </w:r>
-      <w:r>
-        <w:rPr>
-          <w:b/>
-          <w:bCs/>
-          <w:sz w:val="24"/>
-          <w:szCs w:val="24"/>
-          <w:lang w:val="en-US"/>
-        </w:rPr>
-        <w:t xml:space="preserve">: How </w:t>
-      </w:r>
-      <w:r>
-        <w:rPr>
-          <w:b/>
-          <w:bCs/>
-          <w:sz w:val="24"/>
-          <w:szCs w:val="24"/>
-          <w:lang w:val="en-US"/>
-        </w:rPr>
-        <w:t xml:space="preserve">this application is better than </w:t>
-      </w:r>
-      <w:r>
-        <w:rPr>
-          <w:b/>
-          <w:bCs/>
-          <w:sz w:val="24"/>
-          <w:szCs w:val="24"/>
-          <w:lang w:val="en-US"/>
-        </w:rPr>
-        <w:t>its competitor</w:t>
-      </w:r>
-      <w:r>
-        <w:rPr>
-          <w:b/>
-          <w:bCs/>
-          <w:sz w:val="24"/>
-          <w:szCs w:val="24"/>
-          <w:lang w:val="en-US"/>
-        </w:rPr>
-        <w:t>?</w:t>
-      </w:r>
-    </w:p>
-    <w:p>
-      <w:pPr>
-        <w:ind w:left="720"/>
-        <w:rPr>
-          <w:sz w:val="24"/>
-          <w:szCs w:val="24"/>
-          <w:lang w:val="en-US"/>
-        </w:rPr>
-      </w:pPr>
-      <w:r>
-        <w:rPr>
-          <w:sz w:val="24"/>
-          <w:szCs w:val="24"/>
-          <w:lang w:val="en-US"/>
-        </w:rPr>
-        <w:t>Method</w:t>
-      </w:r>
-      <w:r>
-        <w:rPr>
-          <w:sz w:val="24"/>
-          <w:szCs w:val="24"/>
-          <w:lang w:val="en-US"/>
-        </w:rPr>
-        <w:t>s</w:t>
-      </w:r>
-      <w:r>
-        <w:rPr>
-          <w:sz w:val="24"/>
-          <w:szCs w:val="24"/>
-          <w:lang w:val="en-US"/>
-        </w:rPr>
-        <w:t xml:space="preserve">: </w:t>
+          <w:lang w:val="en-US"/>
+        </w:rPr>
+      </w:pPr>
+      <w:r>
+        <w:rPr>
+          <w:lang w:val="en-US"/>
+        </w:rPr>
+        <w:t>Brainstorm</w:t>
       </w:r>
     </w:p>
     <w:p>
@@ -2047,6 +3827,32 @@
           <w:numId w:val="3"/>
         </w:numPr>
         <w:rPr>
+          <w:lang w:val="en-US"/>
+        </w:rPr>
+      </w:pPr>
+      <w:r>
+        <w:rPr>
+          <w:lang w:val="en-US"/>
+        </w:rPr>
+        <w:t>Explore user requirements</w:t>
+      </w:r>
+    </w:p>
+    <w:p>
+      <w:pPr>
+        <w:rPr>
+          <w:lang w:val="en-US"/>
+        </w:rPr>
+      </w:pPr>
+      <w:r>
+        <w:rPr>
+          <w:lang w:val="en-US"/>
+        </w:rPr>
+        <w:t xml:space="preserve">Currently application can only do simple crud functionalities. In near future it will be able to perform interesting actions. </w:t>
+      </w:r>
+    </w:p>
+    <w:p>
+      <w:pPr>
+        <w:rPr>
           <w:sz w:val="24"/>
           <w:szCs w:val="24"/>
           <w:lang w:val="en-US"/>
@@ -2058,7 +3864,131 @@
           <w:szCs w:val="24"/>
           <w:lang w:val="en-US"/>
         </w:rPr>
-        <w:t>Benchmark test</w:t>
+        <w:br w:type="page"/>
+      </w:r>
+    </w:p>
+    <w:p>
+      <w:pPr>
+        <w:pStyle w:val="Heading2"/>
+        <w:rPr>
+          <w:lang w:val="en-US"/>
+        </w:rPr>
+      </w:pPr>
+      <w:bookmarkStart w:id="19" w:name="_Toc104989177"/>
+      <w:r>
+        <w:rPr>
+          <w:lang w:val="en-US"/>
+        </w:rPr>
+        <w:lastRenderedPageBreak/>
+        <w:t xml:space="preserve">Problem: </w:t>
+      </w:r>
+      <w:r>
+        <w:rPr>
+          <w:lang w:val="en-US"/>
+        </w:rPr>
+        <w:t>Coping up with new knowledge and platform.</w:t>
+      </w:r>
+      <w:bookmarkEnd w:id="19"/>
+    </w:p>
+    <w:p>
+      <w:pPr>
+        <w:pStyle w:val="Heading3"/>
+        <w:rPr>
+          <w:lang w:val="en-US"/>
+        </w:rPr>
+      </w:pPr>
+      <w:bookmarkStart w:id="20" w:name="_Toc104989178"/>
+      <w:r>
+        <w:rPr>
+          <w:lang w:val="en-US"/>
+        </w:rPr>
+        <w:t xml:space="preserve">Major Question: </w:t>
+      </w:r>
+      <w:r>
+        <w:rPr>
+          <w:lang w:val="en-US"/>
+        </w:rPr>
+        <w:t>What are new things that was learned?</w:t>
+      </w:r>
+      <w:bookmarkEnd w:id="20"/>
+    </w:p>
+    <w:p>
+      <w:pPr>
+        <w:rPr>
+          <w:b/>
+          <w:bCs/>
+          <w:sz w:val="24"/>
+          <w:szCs w:val="24"/>
+          <w:lang w:val="en-US"/>
+        </w:rPr>
+      </w:pPr>
+    </w:p>
+    <w:p>
+      <w:pPr>
+        <w:pStyle w:val="Heading4"/>
+        <w:rPr>
+          <w:i w:val="0"/>
+          <w:iCs w:val="0"/>
+          <w:lang w:val="en-US"/>
+        </w:rPr>
+      </w:pPr>
+      <w:bookmarkStart w:id="21" w:name="_Toc104989179"/>
+      <w:r>
+        <w:rPr>
+          <w:i w:val="0"/>
+          <w:iCs w:val="0"/>
+          <w:lang w:val="en-US"/>
+        </w:rPr>
+        <w:t>Minor Questions</w:t>
+      </w:r>
+      <w:bookmarkEnd w:id="21"/>
+    </w:p>
+    <w:p>
+      <w:pPr>
+        <w:pStyle w:val="Heading5"/>
+        <w:rPr>
+          <w:b/>
+          <w:bCs/>
+          <w:sz w:val="24"/>
+          <w:szCs w:val="24"/>
+          <w:lang w:val="en-US"/>
+        </w:rPr>
+      </w:pPr>
+      <w:bookmarkStart w:id="22" w:name="_Toc104989180"/>
+      <w:r>
+        <w:rPr>
+          <w:lang w:val="en-US"/>
+        </w:rPr>
+        <w:t>1</w:t>
+      </w:r>
+      <w:r>
+        <w:rPr>
+          <w:lang w:val="en-US"/>
+        </w:rPr>
+        <w:t>:</w:t>
+      </w:r>
+      <w:r>
+        <w:t xml:space="preserve"> </w:t>
+      </w:r>
+      <w:r>
+        <w:rPr>
+          <w:lang w:val="en-US"/>
+        </w:rPr>
+        <w:t>How to use React and connect the front-end to back-end?</w:t>
+      </w:r>
+      <w:bookmarkEnd w:id="22"/>
+    </w:p>
+    <w:p>
+      <w:pPr>
+        <w:rPr>
+          <w:lang w:val="en-US"/>
+        </w:rPr>
+      </w:pPr>
+      <w:r>
+        <w:rPr>
+          <w:lang w:val="en-US"/>
+        </w:rPr>
+        <w:t xml:space="preserve">Methods: </w:t>
       </w:r>
     </w:p>
     <w:p>
@@ -2069,126 +3999,14 @@
           <w:numId w:val="3"/>
         </w:numPr>
         <w:rPr>
-          <w:sz w:val="24"/>
-          <w:szCs w:val="24"/>
-          <w:lang w:val="en-US"/>
-        </w:rPr>
-      </w:pPr>
-      <w:r>
-        <w:rPr>
-          <w:sz w:val="24"/>
-          <w:szCs w:val="24"/>
-          <w:lang w:val="en-US"/>
-        </w:rPr>
-        <w:t>Available product analy</w:t>
-      </w:r>
-      <w:r>
-        <w:rPr>
-          <w:sz w:val="24"/>
-          <w:szCs w:val="24"/>
-          <w:lang w:val="en-US"/>
-        </w:rPr>
-        <w:t>sis</w:t>
-      </w:r>
-    </w:p>
-    <w:p>
-      <w:pPr>
-        <w:rPr>
-          <w:sz w:val="24"/>
-          <w:szCs w:val="24"/>
-          <w:lang w:val="en-US"/>
-        </w:rPr>
-      </w:pPr>
-      <w:r>
-        <w:rPr>
-          <w:b/>
-          <w:bCs/>
-          <w:sz w:val="24"/>
-          <w:szCs w:val="24"/>
-          <w:lang w:val="en-US"/>
-        </w:rPr>
-        <w:t>Answer:</w:t>
-      </w:r>
-      <w:r>
-        <w:rPr>
-          <w:sz w:val="24"/>
-          <w:szCs w:val="24"/>
-          <w:lang w:val="en-US"/>
-        </w:rPr>
-        <w:t xml:space="preserve"> </w:t>
-      </w:r>
-      <w:r>
-        <w:rPr>
-          <w:sz w:val="24"/>
-          <w:szCs w:val="24"/>
-          <w:lang w:val="en-US"/>
-        </w:rPr>
-        <w:t xml:space="preserve">It is not. </w:t>
-      </w:r>
-    </w:p>
-    <w:p>
-      <w:pPr>
-        <w:rPr>
-          <w:b/>
-          <w:bCs/>
-          <w:sz w:val="24"/>
-          <w:szCs w:val="24"/>
-          <w:lang w:val="en-US"/>
-        </w:rPr>
-      </w:pPr>
-      <w:r>
-        <w:rPr>
-          <w:b/>
-          <w:bCs/>
-          <w:sz w:val="24"/>
-          <w:szCs w:val="24"/>
-          <w:lang w:val="en-US"/>
-        </w:rPr>
-        <w:t>Major 6</w:t>
-      </w:r>
-      <w:r>
-        <w:rPr>
-          <w:b/>
-          <w:bCs/>
-          <w:sz w:val="24"/>
-          <w:szCs w:val="24"/>
-          <w:lang w:val="en-US"/>
-        </w:rPr>
-        <w:t>: How can this application be extended?</w:t>
-      </w:r>
-    </w:p>
-    <w:p>
-      <w:pPr>
-        <w:ind w:left="720"/>
-        <w:rPr>
-          <w:sz w:val="24"/>
-          <w:szCs w:val="24"/>
-          <w:lang w:val="en-US"/>
-        </w:rPr>
-      </w:pPr>
-      <w:r>
-        <w:rPr>
-          <w:sz w:val="24"/>
-          <w:szCs w:val="24"/>
-          <w:lang w:val="en-US"/>
-        </w:rPr>
-        <w:t>Method</w:t>
-      </w:r>
-      <w:r>
-        <w:rPr>
-          <w:sz w:val="24"/>
-          <w:szCs w:val="24"/>
-          <w:lang w:val="en-US"/>
-        </w:rPr>
-        <w:t>s</w:t>
-      </w:r>
-      <w:r>
-        <w:rPr>
-          <w:sz w:val="24"/>
-          <w:szCs w:val="24"/>
-          <w:lang w:val="en-US"/>
-        </w:rPr>
-        <w:t xml:space="preserve">: </w:t>
+          <w:lang w:val="en-US"/>
+        </w:rPr>
+      </w:pPr>
+      <w:r>
+        <w:rPr>
+          <w:lang w:val="en-US"/>
+        </w:rPr>
+        <w:t>Literature study</w:t>
       </w:r>
     </w:p>
     <w:p>
@@ -2199,51 +4017,19 @@
           <w:numId w:val="3"/>
         </w:numPr>
         <w:rPr>
-          <w:sz w:val="24"/>
-          <w:szCs w:val="24"/>
-          <w:lang w:val="en-US"/>
-        </w:rPr>
-      </w:pPr>
-      <w:r>
-        <w:rPr>
-          <w:sz w:val="24"/>
-          <w:szCs w:val="24"/>
-          <w:lang w:val="en-US"/>
-        </w:rPr>
-        <w:t>Brainstorm</w:t>
-      </w:r>
-    </w:p>
-    <w:p>
-      <w:pPr>
-        <w:pStyle w:val="ListParagraph"/>
-        <w:numPr>
-          <w:ilvl w:val="0"/>
-          <w:numId w:val="3"/>
-        </w:numPr>
-        <w:rPr>
-          <w:sz w:val="24"/>
-          <w:szCs w:val="24"/>
-          <w:lang w:val="en-US"/>
-        </w:rPr>
-      </w:pPr>
-      <w:r>
-        <w:rPr>
-          <w:sz w:val="24"/>
-          <w:szCs w:val="24"/>
-          <w:lang w:val="en-US"/>
-        </w:rPr>
-        <w:t>Explore user requirements</w:t>
-      </w:r>
-    </w:p>
-    <w:p>
-      <w:pPr>
-        <w:rPr>
-          <w:sz w:val="24"/>
-          <w:szCs w:val="24"/>
-          <w:lang w:val="en-US"/>
-        </w:rPr>
-      </w:pPr>
-      <w:r>
+          <w:lang w:val="en-US"/>
+        </w:rPr>
+      </w:pPr>
+      <w:r>
+        <w:rPr>
+          <w:lang w:val="en-US"/>
+        </w:rPr>
+        <w:t>Other people’s code review</w:t>
+      </w:r>
+    </w:p>
+    <w:p>
+      <w:pPr>
+        <w:pStyle w:val="Heading5"/>
         <w:rPr>
           <w:b/>
           <w:bCs/>
@@ -2251,51 +4037,60 @@
           <w:szCs w:val="24"/>
           <w:lang w:val="en-US"/>
         </w:rPr>
-        <w:t>Answer:</w:t>
-      </w:r>
-      <w:r>
-        <w:rPr>
-          <w:sz w:val="24"/>
-          <w:szCs w:val="24"/>
-          <w:lang w:val="en-US"/>
-        </w:rPr>
+      </w:pPr>
+      <w:bookmarkStart w:id="23" w:name="_Toc104989181"/>
+      <w:r>
+        <w:rPr>
+          <w:lang w:val="en-US"/>
+        </w:rPr>
+        <w:t>2</w:t>
+      </w:r>
+      <w:r>
+        <w:rPr>
+          <w:lang w:val="en-US"/>
+        </w:rPr>
+        <w:t>:</w:t>
+      </w:r>
+      <w:r>
         <w:t xml:space="preserve"> </w:t>
       </w:r>
       <w:r>
         <w:rPr>
-          <w:sz w:val="24"/>
-          <w:szCs w:val="24"/>
-          <w:lang w:val="en-US"/>
-        </w:rPr>
-        <w:t>Currently application can only do simple crud functionalities</w:t>
-      </w:r>
-      <w:r>
-        <w:rPr>
-          <w:sz w:val="24"/>
-          <w:szCs w:val="24"/>
-          <w:lang w:val="en-US"/>
-        </w:rPr>
-        <w:t>.</w:t>
-      </w:r>
-      <w:r>
-        <w:rPr>
-          <w:sz w:val="24"/>
-          <w:szCs w:val="24"/>
-          <w:lang w:val="en-US"/>
-        </w:rPr>
-        <w:t xml:space="preserve"> In near future it will be able to perform interesting actions.</w:t>
-      </w:r>
-      <w:r>
-        <w:rPr>
-          <w:sz w:val="24"/>
-          <w:szCs w:val="24"/>
-          <w:lang w:val="en-US"/>
-        </w:rPr>
-        <w:t xml:space="preserve"> </w:t>
-      </w:r>
-    </w:p>
-    <w:p>
-      <w:pPr>
+          <w:lang w:val="en-US"/>
+        </w:rPr>
+        <w:t>What are the functionalities of JavaScript that are important to learn?</w:t>
+      </w:r>
+      <w:bookmarkEnd w:id="23"/>
+    </w:p>
+    <w:p>
+      <w:pPr>
+        <w:rPr>
+          <w:lang w:val="en-US"/>
+        </w:rPr>
+      </w:pPr>
+      <w:r>
+        <w:rPr>
+          <w:lang w:val="en-US"/>
+        </w:rPr>
+        <w:t>Method: Literature study</w:t>
+      </w:r>
+    </w:p>
+    <w:p>
+      <w:pPr>
+        <w:rPr>
+          <w:lang w:val="en-US"/>
+        </w:rPr>
+      </w:pPr>
+      <w:r>
+        <w:rPr>
+          <w:lang w:val="en-US"/>
+        </w:rPr>
+        <w:t>Researched the whole W3School. Currently important to learn how to operate with arrays and some of the basic functionalities</w:t>
+      </w:r>
+    </w:p>
+    <w:p>
+      <w:pPr>
+        <w:pStyle w:val="Heading5"/>
         <w:rPr>
           <w:b/>
           <w:bCs/>
@@ -2304,447 +4099,277 @@
           <w:lang w:val="en-US"/>
         </w:rPr>
       </w:pPr>
-      <w:r>
+      <w:bookmarkStart w:id="24" w:name="_Toc104989182"/>
+      <w:r>
+        <w:rPr>
+          <w:lang w:val="en-US"/>
+        </w:rPr>
+        <w:t>3</w:t>
+      </w:r>
+      <w:r>
+        <w:rPr>
+          <w:lang w:val="en-US"/>
+        </w:rPr>
+        <w:t>:</w:t>
+      </w:r>
+      <w:r>
+        <w:t xml:space="preserve"> </w:t>
+      </w:r>
+      <w:r>
+        <w:rPr>
+          <w:lang w:val="en-US"/>
+        </w:rPr>
+        <w:t>How to use axios?</w:t>
+      </w:r>
+      <w:bookmarkEnd w:id="24"/>
+    </w:p>
+    <w:p>
+      <w:pPr>
+        <w:rPr>
+          <w:lang w:val="en-US"/>
+        </w:rPr>
+      </w:pPr>
+      <w:r>
+        <w:rPr>
+          <w:lang w:val="en-US"/>
+        </w:rPr>
+        <w:t>Method: Literature study</w:t>
+      </w:r>
+    </w:p>
+    <w:p>
+      <w:pPr>
+        <w:rPr>
+          <w:lang w:val="en-US"/>
+        </w:rPr>
+      </w:pPr>
+      <w:r>
+        <w:rPr>
+          <w:lang w:val="en-US"/>
+        </w:rPr>
+        <w:t>Going through demos and samples of code.</w:t>
+      </w:r>
+    </w:p>
+    <w:p>
+      <w:pPr>
+        <w:pStyle w:val="Heading5"/>
+        <w:rPr>
+          <w:lang w:val="en-US"/>
+        </w:rPr>
+      </w:pPr>
+      <w:bookmarkStart w:id="25" w:name="_Toc104989183"/>
+      <w:r>
+        <w:rPr>
+          <w:lang w:val="en-US"/>
+        </w:rPr>
+        <w:t>4</w:t>
+      </w:r>
+      <w:r>
+        <w:rPr>
+          <w:lang w:val="en-US"/>
+        </w:rPr>
+        <w:t>:</w:t>
+      </w:r>
+      <w:r>
+        <w:t xml:space="preserve"> </w:t>
+      </w:r>
+      <w:r>
+        <w:rPr>
+          <w:lang w:val="en-US"/>
+        </w:rPr>
+        <w:t>What are DTOs</w:t>
+      </w:r>
+      <w:r>
+        <w:rPr>
+          <w:lang w:val="en-US"/>
+        </w:rPr>
+        <w:t>?</w:t>
+      </w:r>
+      <w:bookmarkEnd w:id="25"/>
+    </w:p>
+    <w:p>
+      <w:pPr>
+        <w:rPr>
+          <w:lang w:val="en-US"/>
+        </w:rPr>
+      </w:pPr>
+      <w:r>
+        <w:rPr>
+          <w:lang w:val="en-US"/>
+        </w:rPr>
+        <w:t xml:space="preserve">Method: </w:t>
+      </w:r>
+      <w:r>
+        <w:rPr>
+          <w:lang w:val="en-US"/>
+        </w:rPr>
+        <w:t>Literature study</w:t>
+      </w:r>
+    </w:p>
+    <w:p>
+      <w:pPr>
+        <w:pStyle w:val="Heading5"/>
+        <w:rPr>
+          <w:lang w:val="en-US"/>
+        </w:rPr>
+      </w:pPr>
+      <w:bookmarkStart w:id="26" w:name="_Toc104989184"/>
+      <w:r>
+        <w:rPr>
+          <w:lang w:val="en-US"/>
+        </w:rPr>
+        <w:t>5</w:t>
+      </w:r>
+      <w:r>
+        <w:rPr>
+          <w:lang w:val="en-US"/>
+        </w:rPr>
+        <w:t>:</w:t>
+      </w:r>
+      <w:r>
+        <w:t xml:space="preserve"> </w:t>
+      </w:r>
+      <w:r>
+        <w:rPr>
+          <w:lang w:val="en-US"/>
+        </w:rPr>
+        <w:t>Why</w:t>
+      </w:r>
+      <w:r>
+        <w:rPr>
+          <w:lang w:val="en-US"/>
+        </w:rPr>
+        <w:t xml:space="preserve"> DTOs</w:t>
+      </w:r>
+      <w:r>
+        <w:rPr>
+          <w:lang w:val="en-US"/>
+        </w:rPr>
+        <w:t>?</w:t>
+      </w:r>
+      <w:bookmarkEnd w:id="26"/>
+    </w:p>
+    <w:p>
+      <w:pPr>
+        <w:rPr>
+          <w:lang w:val="en-US"/>
+        </w:rPr>
+      </w:pPr>
+      <w:r>
+        <w:rPr>
+          <w:lang w:val="en-US"/>
+        </w:rPr>
+        <w:t xml:space="preserve">Method: </w:t>
+      </w:r>
+      <w:r>
+        <w:rPr>
+          <w:lang w:val="en-US"/>
+        </w:rPr>
+        <w:t>Literature study</w:t>
+      </w:r>
+    </w:p>
+    <w:p>
+      <w:pPr>
+        <w:rPr>
+          <w:lang w:val="en-US"/>
+        </w:rPr>
+      </w:pPr>
+      <w:r>
+        <w:rPr>
+          <w:lang w:val="en-US"/>
+        </w:rPr>
+        <w:t>Increases security and reduces data usage.</w:t>
+      </w:r>
+    </w:p>
+    <w:p>
+      <w:pPr>
+        <w:pStyle w:val="Heading5"/>
+        <w:rPr>
+          <w:lang w:val="en-US"/>
+        </w:rPr>
+      </w:pPr>
+      <w:bookmarkStart w:id="27" w:name="_Toc104989185"/>
+      <w:r>
+        <w:rPr>
+          <w:lang w:val="en-US"/>
+        </w:rPr>
+        <w:t>6</w:t>
+      </w:r>
+      <w:r>
+        <w:rPr>
+          <w:lang w:val="en-US"/>
+        </w:rPr>
+        <w:t>:</w:t>
+      </w:r>
+      <w:r>
+        <w:t xml:space="preserve"> </w:t>
+      </w:r>
+      <w:r>
+        <w:rPr>
+          <w:lang w:val="en-US"/>
+        </w:rPr>
+        <w:t>How to convert DTO to model and vice versa?</w:t>
+      </w:r>
+      <w:bookmarkEnd w:id="27"/>
+    </w:p>
+    <w:p>
+      <w:pPr>
+        <w:rPr>
+          <w:lang w:val="en-US"/>
+        </w:rPr>
+      </w:pPr>
+      <w:r>
+        <w:rPr>
+          <w:lang w:val="en-US"/>
+        </w:rPr>
+        <w:t>Method: Literature study</w:t>
+      </w:r>
+    </w:p>
+    <w:p>
+      <w:pPr>
+        <w:rPr>
+          <w:lang w:val="en-US"/>
+        </w:rPr>
+      </w:pPr>
+      <w:r>
+        <w:rPr>
+          <w:lang w:val="en-US"/>
+        </w:rPr>
+        <w:t>Going through demos and samples of code.</w:t>
+      </w:r>
+    </w:p>
+    <w:p>
+      <w:pPr>
         <w:rPr>
           <w:sz w:val="24"/>
           <w:szCs w:val="24"/>
           <w:lang w:val="en-US"/>
         </w:rPr>
-        <w:br w:type="page"/>
-      </w:r>
-      <w:r>
-        <w:rPr>
-          <w:b/>
-          <w:bCs/>
+      </w:pPr>
+      <w:r>
+        <w:rPr>
           <w:sz w:val="24"/>
           <w:szCs w:val="24"/>
           <w:lang w:val="en-US"/>
         </w:rPr>
+        <w:br w:type="page"/>
+      </w:r>
+    </w:p>
+    <w:p>
+      <w:pPr>
+        <w:pStyle w:val="Heading1"/>
+        <w:rPr>
+          <w:lang w:val="en-US"/>
+        </w:rPr>
+      </w:pPr>
+      <w:bookmarkStart w:id="28" w:name="_Toc104989186"/>
+      <w:r>
+        <w:rPr>
+          <w:lang w:val="en-US"/>
+        </w:rPr>
         <w:lastRenderedPageBreak/>
-        <w:t>Major 2: How to use React and connect the front-end to back-end?</w:t>
-      </w:r>
-    </w:p>
-    <w:p>
-      <w:pPr>
-        <w:rPr>
-          <w:b/>
-          <w:bCs/>
-          <w:sz w:val="24"/>
-          <w:szCs w:val="24"/>
-          <w:lang w:val="en-US"/>
-        </w:rPr>
-      </w:pPr>
-      <w:r>
-        <w:rPr>
-          <w:b/>
-          <w:bCs/>
-          <w:sz w:val="24"/>
-          <w:szCs w:val="24"/>
-          <w:lang w:val="en-US"/>
-        </w:rPr>
-        <w:t>Minor 1: What are the functionalities of JavaScript that are important to learn?</w:t>
-      </w:r>
-    </w:p>
-    <w:p>
-      <w:pPr>
-        <w:rPr>
-          <w:sz w:val="24"/>
-          <w:szCs w:val="24"/>
-          <w:lang w:val="en-US"/>
-        </w:rPr>
-      </w:pPr>
-      <w:r>
-        <w:rPr>
-          <w:sz w:val="24"/>
-          <w:szCs w:val="24"/>
-          <w:lang w:val="en-US"/>
-        </w:rPr>
-        <w:tab/>
-        <w:t>Method: Literature study</w:t>
-      </w:r>
-    </w:p>
-    <w:p>
-      <w:pPr>
-        <w:rPr>
-          <w:sz w:val="24"/>
-          <w:szCs w:val="24"/>
-          <w:lang w:val="en-US"/>
-        </w:rPr>
-      </w:pPr>
-      <w:r>
-        <w:rPr>
-          <w:b/>
-          <w:bCs/>
-          <w:sz w:val="24"/>
-          <w:szCs w:val="24"/>
-          <w:lang w:val="en-US"/>
-        </w:rPr>
-        <w:t>Ans</w:t>
-      </w:r>
-      <w:r>
-        <w:rPr>
-          <w:b/>
-          <w:bCs/>
-          <w:sz w:val="24"/>
-          <w:szCs w:val="24"/>
-          <w:lang w:val="en-US"/>
-        </w:rPr>
-        <w:t>wer</w:t>
-      </w:r>
-      <w:r>
-        <w:rPr>
-          <w:b/>
-          <w:bCs/>
-          <w:sz w:val="24"/>
-          <w:szCs w:val="24"/>
-          <w:lang w:val="en-US"/>
-        </w:rPr>
-        <w:t>:</w:t>
-      </w:r>
-      <w:r>
-        <w:rPr>
-          <w:sz w:val="24"/>
-          <w:szCs w:val="24"/>
-          <w:lang w:val="en-US"/>
-        </w:rPr>
-        <w:t xml:space="preserve"> </w:t>
-      </w:r>
-      <w:r>
-        <w:rPr>
-          <w:sz w:val="24"/>
-          <w:szCs w:val="24"/>
-          <w:lang w:val="en-US"/>
-        </w:rPr>
-        <w:t>Researched the whole W3School. Currently important to learn how to operate with arrays and some of the basic functionalities</w:t>
-      </w:r>
-    </w:p>
-    <w:p>
-      <w:pPr>
-        <w:rPr>
-          <w:b/>
-          <w:bCs/>
-          <w:sz w:val="24"/>
-          <w:szCs w:val="24"/>
-          <w:lang w:val="en-US"/>
-        </w:rPr>
-      </w:pPr>
-      <w:r>
-        <w:rPr>
-          <w:b/>
-          <w:bCs/>
-          <w:sz w:val="24"/>
-          <w:szCs w:val="24"/>
-          <w:lang w:val="en-US"/>
-        </w:rPr>
-        <w:t>Minor 2: How to use axios?</w:t>
-      </w:r>
-    </w:p>
-    <w:p>
-      <w:pPr>
-        <w:ind w:firstLine="720"/>
-        <w:rPr>
-          <w:sz w:val="24"/>
-          <w:szCs w:val="24"/>
-          <w:lang w:val="en-US"/>
-        </w:rPr>
-      </w:pPr>
-      <w:r>
-        <w:rPr>
-          <w:sz w:val="24"/>
-          <w:szCs w:val="24"/>
-          <w:lang w:val="en-US"/>
-        </w:rPr>
-        <w:t>Method: Literature study</w:t>
-      </w:r>
-    </w:p>
-    <w:p>
-      <w:pPr>
-        <w:rPr>
-          <w:sz w:val="24"/>
-          <w:szCs w:val="24"/>
-          <w:lang w:val="en-US"/>
-        </w:rPr>
-      </w:pPr>
-      <w:r>
-        <w:rPr>
-          <w:b/>
-          <w:bCs/>
-          <w:sz w:val="24"/>
-          <w:szCs w:val="24"/>
-          <w:lang w:val="en-US"/>
-        </w:rPr>
-        <w:t>Ans</w:t>
-      </w:r>
-      <w:r>
-        <w:rPr>
-          <w:b/>
-          <w:bCs/>
-          <w:sz w:val="24"/>
-          <w:szCs w:val="24"/>
-          <w:lang w:val="en-US"/>
-        </w:rPr>
-        <w:t>wer</w:t>
-      </w:r>
-      <w:r>
-        <w:rPr>
-          <w:b/>
-          <w:bCs/>
-          <w:sz w:val="24"/>
-          <w:szCs w:val="24"/>
-          <w:lang w:val="en-US"/>
-        </w:rPr>
-        <w:t>:</w:t>
-      </w:r>
-      <w:r>
-        <w:rPr>
-          <w:sz w:val="24"/>
-          <w:szCs w:val="24"/>
-          <w:lang w:val="en-US"/>
-        </w:rPr>
-        <w:t xml:space="preserve"> </w:t>
-      </w:r>
-      <w:r>
-        <w:rPr>
-          <w:sz w:val="24"/>
-          <w:szCs w:val="24"/>
-          <w:lang w:val="en-US"/>
-        </w:rPr>
-        <w:t>Going through demos and samples of code.</w:t>
-      </w:r>
-    </w:p>
-    <w:p>
-      <w:pPr>
-        <w:rPr>
-          <w:b/>
-          <w:bCs/>
-          <w:sz w:val="24"/>
-          <w:szCs w:val="24"/>
-          <w:lang w:val="en-US"/>
-        </w:rPr>
-      </w:pPr>
-      <w:r>
-        <w:rPr>
-          <w:b/>
-          <w:bCs/>
-          <w:sz w:val="24"/>
-          <w:szCs w:val="24"/>
-          <w:lang w:val="en-US"/>
-        </w:rPr>
-        <w:t>Major 3: What are DTOs</w:t>
-      </w:r>
-    </w:p>
-    <w:p>
-      <w:pPr>
-        <w:rPr>
-          <w:b/>
-          <w:bCs/>
-          <w:sz w:val="24"/>
-          <w:szCs w:val="24"/>
-          <w:lang w:val="en-US"/>
-        </w:rPr>
-      </w:pPr>
-      <w:r>
-        <w:rPr>
-          <w:b/>
-          <w:bCs/>
-          <w:sz w:val="24"/>
-          <w:szCs w:val="24"/>
-          <w:lang w:val="en-US"/>
-        </w:rPr>
-        <w:t>Minor 1: Why DTO?</w:t>
-      </w:r>
-    </w:p>
-    <w:p>
-      <w:pPr>
-        <w:rPr>
-          <w:sz w:val="24"/>
-          <w:szCs w:val="24"/>
-          <w:lang w:val="en-US"/>
-        </w:rPr>
-      </w:pPr>
-      <w:r>
-        <w:rPr>
-          <w:sz w:val="24"/>
-          <w:szCs w:val="24"/>
-          <w:lang w:val="en-US"/>
-        </w:rPr>
-        <w:tab/>
-        <w:t>Method: Literature study</w:t>
-      </w:r>
-    </w:p>
-    <w:p>
-      <w:pPr>
-        <w:rPr>
-          <w:sz w:val="24"/>
-          <w:szCs w:val="24"/>
-          <w:lang w:val="en-US"/>
-        </w:rPr>
-      </w:pPr>
-      <w:r>
-        <w:rPr>
-          <w:b/>
-          <w:bCs/>
-          <w:sz w:val="24"/>
-          <w:szCs w:val="24"/>
-          <w:lang w:val="en-US"/>
-        </w:rPr>
-        <w:t>Ans</w:t>
-      </w:r>
-      <w:r>
-        <w:rPr>
-          <w:b/>
-          <w:bCs/>
-          <w:sz w:val="24"/>
-          <w:szCs w:val="24"/>
-          <w:lang w:val="en-US"/>
-        </w:rPr>
-        <w:t>wer</w:t>
-      </w:r>
-      <w:r>
-        <w:rPr>
-          <w:b/>
-          <w:bCs/>
-          <w:sz w:val="24"/>
-          <w:szCs w:val="24"/>
-          <w:lang w:val="en-US"/>
-        </w:rPr>
-        <w:t>:</w:t>
-      </w:r>
-      <w:r>
-        <w:rPr>
-          <w:sz w:val="24"/>
-          <w:szCs w:val="24"/>
-          <w:lang w:val="en-US"/>
-        </w:rPr>
-        <w:t xml:space="preserve"> </w:t>
-      </w:r>
-      <w:r>
-        <w:rPr>
-          <w:sz w:val="24"/>
-          <w:szCs w:val="24"/>
-          <w:lang w:val="en-US"/>
-        </w:rPr>
-        <w:t>Increases security and reduces data usage.</w:t>
-      </w:r>
-    </w:p>
-    <w:p>
-      <w:pPr>
-        <w:rPr>
-          <w:b/>
-          <w:bCs/>
-          <w:sz w:val="24"/>
-          <w:szCs w:val="24"/>
-          <w:lang w:val="en-US"/>
-        </w:rPr>
-      </w:pPr>
-      <w:r>
-        <w:rPr>
-          <w:b/>
-          <w:bCs/>
-          <w:sz w:val="24"/>
-          <w:szCs w:val="24"/>
-          <w:lang w:val="en-US"/>
-        </w:rPr>
-        <w:t>Minor 2: How to convert DTO to model and vice versa?</w:t>
-      </w:r>
-    </w:p>
-    <w:p>
-      <w:pPr>
-        <w:ind w:firstLine="720"/>
-        <w:rPr>
-          <w:sz w:val="24"/>
-          <w:szCs w:val="24"/>
-          <w:lang w:val="en-US"/>
-        </w:rPr>
-      </w:pPr>
-      <w:r>
-        <w:rPr>
-          <w:sz w:val="24"/>
-          <w:szCs w:val="24"/>
-          <w:lang w:val="en-US"/>
-        </w:rPr>
-        <w:t>Method: Literature study</w:t>
-      </w:r>
-    </w:p>
-    <w:p>
-      <w:pPr>
-        <w:rPr>
-          <w:sz w:val="24"/>
-          <w:szCs w:val="24"/>
-          <w:lang w:val="en-US"/>
-        </w:rPr>
-      </w:pPr>
-      <w:r>
-        <w:rPr>
-          <w:b/>
-          <w:bCs/>
-          <w:sz w:val="24"/>
-          <w:szCs w:val="24"/>
-          <w:lang w:val="en-US"/>
-        </w:rPr>
-        <w:t>Ans</w:t>
-      </w:r>
-      <w:r>
-        <w:rPr>
-          <w:b/>
-          <w:bCs/>
-          <w:sz w:val="24"/>
-          <w:szCs w:val="24"/>
-          <w:lang w:val="en-US"/>
-        </w:rPr>
-        <w:t>wer</w:t>
-      </w:r>
-      <w:r>
-        <w:rPr>
-          <w:b/>
-          <w:bCs/>
-          <w:sz w:val="24"/>
-          <w:szCs w:val="24"/>
-          <w:lang w:val="en-US"/>
-        </w:rPr>
-        <w:t>:</w:t>
-      </w:r>
-      <w:r>
-        <w:rPr>
-          <w:sz w:val="24"/>
-          <w:szCs w:val="24"/>
-          <w:lang w:val="en-US"/>
-        </w:rPr>
-        <w:t xml:space="preserve"> </w:t>
-      </w:r>
-      <w:r>
-        <w:rPr>
-          <w:sz w:val="24"/>
-          <w:szCs w:val="24"/>
-          <w:lang w:val="en-US"/>
-        </w:rPr>
-        <w:t>Going through demos and samples of code.</w:t>
-      </w:r>
-    </w:p>
-    <w:p>
-      <w:pPr>
-        <w:rPr>
-          <w:sz w:val="24"/>
-          <w:szCs w:val="24"/>
-          <w:lang w:val="en-US"/>
-        </w:rPr>
-      </w:pPr>
-    </w:p>
-    <w:p>
-      <w:pPr>
-        <w:pStyle w:val="Heading1"/>
-        <w:rPr>
-          <w:lang w:val="en-US"/>
-        </w:rPr>
-      </w:pPr>
-      <w:bookmarkStart w:id="8" w:name="_Toc103668810"/>
-      <w:r>
-        <w:rPr>
-          <w:lang w:val="en-US"/>
-        </w:rPr>
         <w:t>Conclusion</w:t>
       </w:r>
-      <w:bookmarkEnd w:id="8"/>
+      <w:bookmarkEnd w:id="28"/>
     </w:p>
     <w:p>
       <w:pPr>

</xml_diff>